<commit_message>
add a new branch-wgt
</commit_message>
<xml_diff>
--- a/MATLAB/Simulation_Modeling/MATLAB LabReport.docx
+++ b/MATLAB/Simulation_Modeling/MATLAB LabReport.docx
@@ -355,20 +355,8 @@
           <w:sz w:val="24"/>
           <w:u w:val="single"/>
         </w:rPr>
-        <w:t>吴国</w:t>
-      </w:r>
-      <w:proofErr w:type="gramStart"/>
-      <w:r>
-        <w:rPr>
-          <w:rFonts w:ascii="方正姚体" w:eastAsia="方正姚体" w:hint="eastAsia"/>
-          <w:b/>
-          <w:color w:val="000000"/>
-          <w:sz w:val="24"/>
-          <w:u w:val="single"/>
-        </w:rPr>
-        <w:t>桐</w:t>
-      </w:r>
-      <w:proofErr w:type="gramEnd"/>
+        <w:t>吴国桐</w:t>
+      </w:r>
       <w:r>
         <w:rPr>
           <w:rFonts w:ascii="方正姚体" w:eastAsia="方正姚体" w:hint="eastAsia"/>
@@ -1127,11 +1115,11 @@
             <v:path o:extrusionok="f" gradientshapeok="t" o:connecttype="rect"/>
             <o:lock v:ext="edit" aspectratio="t"/>
           </v:shapetype>
-          <v:shape id="对象 2" o:spid="_x0000_i1025" type="#_x0000_t75" style="width:201pt;height:16pt;mso-position-horizontal-relative:page;mso-position-vertical-relative:page" o:ole="">
+          <v:shape id="对象 2" o:spid="_x0000_i1025" type="#_x0000_t75" style="width:201pt;height:16.15pt;mso-position-horizontal-relative:page;mso-position-vertical-relative:page" o:ole="">
             <v:fill o:detectmouseclick="t"/>
             <v:imagedata r:id="rId18" o:title=""/>
           </v:shape>
-          <o:OLEObject Type="Embed" ProgID="Equation.KSEE3" ShapeID="对象 2" DrawAspect="Content" ObjectID="_1679987349" r:id="rId19">
+          <o:OLEObject Type="Embed" ProgID="Equation.KSEE3" ShapeID="对象 2" DrawAspect="Content" ObjectID="_1681452910" r:id="rId19">
             <o:FieldCodes>\* MERGEFORMAT</o:FieldCodes>
           </o:OLEObject>
         </w:object>
@@ -2261,19 +2249,8 @@
           <w:kern w:val="0"/>
           <w:szCs w:val="21"/>
         </w:rPr>
-        <w:t>*t</w:t>
-      </w:r>
-      <w:proofErr w:type="gramStart"/>
-      <w:r>
-        <w:rPr>
-          <w:rFonts w:ascii="Consolas" w:hAnsi="Consolas" w:cs="宋体"/>
-          <w:color w:val="5C5C5C"/>
-          <w:kern w:val="0"/>
-          <w:szCs w:val="21"/>
-        </w:rPr>
-        <w:t>).*</w:t>
-      </w:r>
-      <w:proofErr w:type="gramEnd"/>
+        <w:t>*t).*</w:t>
+      </w:r>
       <w:r>
         <w:rPr>
           <w:rFonts w:ascii="Consolas" w:hAnsi="Consolas" w:cs="宋体"/>
@@ -2369,7 +2346,6 @@
         </w:rPr>
       </w:pPr>
       <w:proofErr w:type="spellStart"/>
-      <w:proofErr w:type="gramStart"/>
       <w:r>
         <w:rPr>
           <w:rFonts w:ascii="Consolas" w:hAnsi="Consolas" w:cs="宋体"/>
@@ -2377,17 +2353,7 @@
           <w:kern w:val="0"/>
           <w:szCs w:val="21"/>
         </w:rPr>
-        <w:t>clc,clear</w:t>
-      </w:r>
-      <w:proofErr w:type="gramEnd"/>
-      <w:r>
-        <w:rPr>
-          <w:rFonts w:ascii="Consolas" w:hAnsi="Consolas" w:cs="宋体"/>
-          <w:color w:val="5C5C5C"/>
-          <w:kern w:val="0"/>
-          <w:szCs w:val="21"/>
-        </w:rPr>
-        <w:t>,</w:t>
+        <w:t>clc,clear,</w:t>
       </w:r>
       <w:r>
         <w:rPr>
@@ -2576,19 +2542,8 @@
           <w:kern w:val="0"/>
           <w:szCs w:val="21"/>
         </w:rPr>
-        <w:t>*t</w:t>
-      </w:r>
-      <w:proofErr w:type="gramStart"/>
-      <w:r>
-        <w:rPr>
-          <w:rFonts w:ascii="Consolas" w:hAnsi="Consolas" w:cs="宋体"/>
-          <w:color w:val="5C5C5C"/>
-          <w:kern w:val="0"/>
-          <w:szCs w:val="21"/>
-        </w:rPr>
-        <w:t>).*</w:t>
-      </w:r>
-      <w:proofErr w:type="gramEnd"/>
+        <w:t>*t).*</w:t>
+      </w:r>
       <w:r>
         <w:rPr>
           <w:rFonts w:ascii="Consolas" w:hAnsi="Consolas" w:cs="宋体"/>
@@ -2665,7 +2620,6 @@
           <w:szCs w:val="21"/>
         </w:rPr>
       </w:pPr>
-      <w:proofErr w:type="gramStart"/>
       <w:r>
         <w:rPr>
           <w:rFonts w:ascii="Consolas" w:hAnsi="Consolas" w:cs="宋体"/>
@@ -2673,17 +2627,7 @@
           <w:kern w:val="0"/>
           <w:szCs w:val="21"/>
         </w:rPr>
-        <w:t>figure(</w:t>
-      </w:r>
-      <w:proofErr w:type="gramEnd"/>
-      <w:r>
-        <w:rPr>
-          <w:rFonts w:ascii="Consolas" w:hAnsi="Consolas" w:cs="宋体"/>
-          <w:color w:val="5C5C5C"/>
-          <w:kern w:val="0"/>
-          <w:szCs w:val="21"/>
-        </w:rPr>
-        <w:t>)</w:t>
+        <w:t>figure()</w:t>
       </w:r>
     </w:p>
     <w:p>
@@ -2707,7 +2651,6 @@
           <w:szCs w:val="21"/>
         </w:rPr>
       </w:pPr>
-      <w:proofErr w:type="gramStart"/>
       <w:r>
         <w:rPr>
           <w:rFonts w:ascii="Consolas" w:hAnsi="Consolas" w:cs="宋体"/>
@@ -2715,17 +2658,7 @@
           <w:kern w:val="0"/>
           <w:szCs w:val="21"/>
         </w:rPr>
-        <w:t>plot(</w:t>
-      </w:r>
-      <w:proofErr w:type="gramEnd"/>
-      <w:r>
-        <w:rPr>
-          <w:rFonts w:ascii="Consolas" w:hAnsi="Consolas" w:cs="宋体"/>
-          <w:color w:val="5C5C5C"/>
-          <w:kern w:val="0"/>
-          <w:szCs w:val="21"/>
-        </w:rPr>
-        <w:t>t, y, </w:t>
+        <w:t>plot(t, y, </w:t>
       </w:r>
       <w:r>
         <w:rPr>
@@ -3151,7 +3084,6 @@
         <w:t>(</w:t>
       </w:r>
       <w:proofErr w:type="spellStart"/>
-      <w:proofErr w:type="gramStart"/>
       <w:r>
         <w:rPr>
           <w:rFonts w:ascii="Consolas" w:hAnsi="Consolas" w:cs="宋体"/>
@@ -3162,7 +3094,6 @@
         <w:t>y,t</w:t>
       </w:r>
       <w:proofErr w:type="spellEnd"/>
-      <w:proofErr w:type="gramEnd"/>
       <w:r>
         <w:rPr>
           <w:rFonts w:ascii="Consolas" w:hAnsi="Consolas" w:cs="宋体"/>
@@ -3333,27 +3264,7 @@
           <w:kern w:val="0"/>
           <w:szCs w:val="21"/>
         </w:rPr>
-        <w:t>max_</w:t>
-      </w:r>
-      <w:proofErr w:type="gramStart"/>
-      <w:r>
-        <w:rPr>
-          <w:rFonts w:ascii="Consolas" w:hAnsi="Consolas" w:cs="宋体"/>
-          <w:color w:val="50A14F"/>
-          <w:kern w:val="0"/>
-          <w:szCs w:val="21"/>
-        </w:rPr>
-        <w:t>y,max</w:t>
-      </w:r>
-      <w:proofErr w:type="gramEnd"/>
-      <w:r>
-        <w:rPr>
-          <w:rFonts w:ascii="Consolas" w:hAnsi="Consolas" w:cs="宋体"/>
-          <w:color w:val="50A14F"/>
-          <w:kern w:val="0"/>
-          <w:szCs w:val="21"/>
-        </w:rPr>
-        <w:t>_t</w:t>
+        <w:t>max_y,max_t</w:t>
       </w:r>
       <w:proofErr w:type="spellEnd"/>
       <w:r>
@@ -3612,27 +3523,7 @@
           <w:kern w:val="0"/>
           <w:szCs w:val="21"/>
         </w:rPr>
-        <w:t>=</w:t>
-      </w:r>
-      <w:proofErr w:type="gramStart"/>
-      <w:r>
-        <w:rPr>
-          <w:rFonts w:ascii="Consolas" w:hAnsi="Consolas" w:cs="宋体"/>
-          <w:color w:val="50A14F"/>
-          <w:kern w:val="0"/>
-          <w:szCs w:val="21"/>
-        </w:rPr>
-        <w:t>1:length</w:t>
-      </w:r>
-      <w:proofErr w:type="gramEnd"/>
-      <w:r>
-        <w:rPr>
-          <w:rFonts w:ascii="Consolas" w:hAnsi="Consolas" w:cs="宋体"/>
-          <w:color w:val="50A14F"/>
-          <w:kern w:val="0"/>
-          <w:szCs w:val="21"/>
-        </w:rPr>
-        <w:t>(t)</w:t>
+        <w:t>=1:length(t)</w:t>
       </w:r>
     </w:p>
     <w:p>
@@ -4577,21 +4468,7 @@
         <w:rPr>
           <w:rFonts w:hint="eastAsia"/>
         </w:rPr>
-        <w:t>、选用变步长求解器，求解</w:t>
-      </w:r>
-      <w:proofErr w:type="gramStart"/>
-      <w:r>
-        <w:rPr>
-          <w:rFonts w:hint="eastAsia"/>
-        </w:rPr>
-        <w:t>器所有</w:t>
-      </w:r>
-      <w:proofErr w:type="gramEnd"/>
-      <w:r>
-        <w:rPr>
-          <w:rFonts w:hint="eastAsia"/>
-        </w:rPr>
-        <w:t>参数取默认值</w:t>
+        <w:t>、选用变步长求解器，求解器所有参数取默认值</w:t>
       </w:r>
       <w:r>
         <w:rPr>
@@ -5025,74 +4902,90 @@
     </w:p>
     <w:p>
       <w:pPr>
-        <w:ind w:firstLineChars="0"/>
-      </w:pPr>
-      <m:oMathPara>
-        <m:oMath>
-          <m:r>
-            <w:rPr>
-              <w:rFonts w:ascii="Cambria Math" w:hAnsi="Cambria Math"/>
-            </w:rPr>
-            <w:lastRenderedPageBreak/>
-            <m:t>Numerator cofficients=</m:t>
-          </m:r>
-          <m:d>
-            <m:dPr>
-              <m:begChr m:val="["/>
-              <m:endChr m:val="]"/>
-              <m:ctrlPr>
-                <w:rPr>
-                  <w:rFonts w:ascii="Cambria Math" w:hAnsi="Cambria Math"/>
-                  <w:i/>
-                </w:rPr>
-              </m:ctrlPr>
-            </m:dPr>
-            <m:e>
-              <m:r>
-                <w:rPr>
-                  <w:rFonts w:ascii="Cambria Math" w:hAnsi="Cambria Math"/>
-                </w:rPr>
-                <m:t>202,404</m:t>
-              </m:r>
-            </m:e>
-          </m:d>
-        </m:oMath>
-      </m:oMathPara>
-    </w:p>
-    <w:p>
-      <w:pPr>
-        <w:ind w:firstLineChars="0"/>
-      </w:pPr>
-      <m:oMathPara>
-        <m:oMath>
-          <m:r>
-            <w:rPr>
-              <w:rFonts w:ascii="Cambria Math" w:hAnsi="Cambria Math"/>
-            </w:rPr>
-            <m:t>Denominator cofficients=</m:t>
-          </m:r>
-          <m:d>
-            <m:dPr>
-              <m:begChr m:val="["/>
-              <m:endChr m:val="]"/>
-              <m:ctrlPr>
-                <w:rPr>
-                  <w:rFonts w:ascii="Cambria Math" w:hAnsi="Cambria Math"/>
-                  <w:i/>
-                </w:rPr>
-              </m:ctrlPr>
-            </m:dPr>
-            <m:e>
-              <m:r>
-                <w:rPr>
-                  <w:rFonts w:ascii="Cambria Math" w:hAnsi="Cambria Math"/>
-                </w:rPr>
-                <m:t>1, 4, 404</m:t>
-              </m:r>
-            </m:e>
-          </m:d>
-        </m:oMath>
-      </m:oMathPara>
+        <w:ind w:firstLineChars="0" w:firstLine="0"/>
+        <w:jc w:val="center"/>
+      </w:pPr>
+      <w:r>
+        <w:rPr>
+          <w:rFonts w:hint="eastAsia"/>
+        </w:rPr>
+        <w:lastRenderedPageBreak/>
+        <w:t>N</w:t>
+      </w:r>
+      <w:r>
+        <w:t xml:space="preserve">umerator coefficients </w:t>
+      </w:r>
+      <m:oMath>
+        <m:r>
+          <w:rPr>
+            <w:rFonts w:ascii="Cambria Math" w:hAnsi="Cambria Math"/>
+          </w:rPr>
+          <m:t>=</m:t>
+        </m:r>
+        <m:d>
+          <m:dPr>
+            <m:begChr m:val="["/>
+            <m:endChr m:val="]"/>
+            <m:ctrlPr>
+              <w:rPr>
+                <w:rFonts w:ascii="Cambria Math" w:hAnsi="Cambria Math"/>
+                <w:i/>
+              </w:rPr>
+            </m:ctrlPr>
+          </m:dPr>
+          <m:e>
+            <m:r>
+              <w:rPr>
+                <w:rFonts w:ascii="Cambria Math" w:hAnsi="Cambria Math"/>
+              </w:rPr>
+              <m:t>202,404</m:t>
+            </m:r>
+          </m:e>
+        </m:d>
+      </m:oMath>
+    </w:p>
+    <w:p>
+      <w:pPr>
+        <w:ind w:firstLineChars="50" w:firstLine="105"/>
+        <w:jc w:val="center"/>
+      </w:pPr>
+      <w:r>
+        <w:rPr>
+          <w:rFonts w:hint="eastAsia"/>
+        </w:rPr>
+        <w:t>D</w:t>
+      </w:r>
+      <w:r>
+        <w:t xml:space="preserve">enominator coefficients </w:t>
+      </w:r>
+      <m:oMath>
+        <m:r>
+          <w:rPr>
+            <w:rFonts w:ascii="Cambria Math" w:hAnsi="Cambria Math"/>
+          </w:rPr>
+          <m:t>=</m:t>
+        </m:r>
+        <m:d>
+          <m:dPr>
+            <m:begChr m:val="["/>
+            <m:endChr m:val="]"/>
+            <m:ctrlPr>
+              <w:rPr>
+                <w:rFonts w:ascii="Cambria Math" w:hAnsi="Cambria Math"/>
+                <w:i/>
+              </w:rPr>
+            </m:ctrlPr>
+          </m:dPr>
+          <m:e>
+            <m:r>
+              <w:rPr>
+                <w:rFonts w:ascii="Cambria Math" w:hAnsi="Cambria Math"/>
+              </w:rPr>
+              <m:t>1, 4, 404</m:t>
+            </m:r>
+          </m:e>
+        </m:d>
+      </m:oMath>
     </w:p>
     <w:p>
       <w:pPr>
@@ -5116,163 +5009,105 @@
     <w:p>
       <w:pPr>
         <w:ind w:firstLineChars="0"/>
-      </w:pPr>
-      <m:oMathPara>
-        <m:oMathParaPr>
-          <m:jc m:val="center"/>
-        </m:oMathParaPr>
-        <m:oMath>
-          <m:r>
-            <w:rPr>
-              <w:rFonts w:ascii="Cambria Math" w:hAnsi="Cambria Math"/>
-            </w:rPr>
-            <m:t>A=</m:t>
-          </m:r>
-          <m:d>
-            <m:dPr>
-              <m:begChr m:val="["/>
-              <m:endChr m:val="]"/>
-              <m:ctrlPr>
-                <w:rPr>
-                  <w:rFonts w:ascii="Cambria Math" w:hAnsi="Cambria Math"/>
-                  <w:i/>
-                </w:rPr>
-              </m:ctrlPr>
-            </m:dPr>
-            <m:e>
-              <m:r>
-                <w:rPr>
-                  <w:rFonts w:ascii="Cambria Math" w:hAnsi="Cambria Math"/>
-                </w:rPr>
-                <m:t>0, 1; -404, -4</m:t>
-              </m:r>
-            </m:e>
-          </m:d>
-        </m:oMath>
-      </m:oMathPara>
-    </w:p>
-    <w:p>
-      <w:pPr>
-        <w:ind w:firstLineChars="0" w:firstLine="0"/>
-      </w:pPr>
-      <m:oMathPara>
-        <m:oMathParaPr>
-          <m:jc m:val="center"/>
-        </m:oMathParaPr>
-        <m:oMath>
-          <m:r>
-            <w:rPr>
-              <w:rFonts w:ascii="Cambria Math" w:hAnsi="Cambria Math"/>
-            </w:rPr>
-            <m:t>B=</m:t>
-          </m:r>
-          <m:d>
-            <m:dPr>
-              <m:begChr m:val="["/>
-              <m:endChr m:val="]"/>
-              <m:ctrlPr>
-                <w:rPr>
-                  <w:rFonts w:ascii="Cambria Math" w:hAnsi="Cambria Math"/>
-                  <w:i/>
-                </w:rPr>
-              </m:ctrlPr>
-            </m:dPr>
-            <m:e>
-              <m:r>
-                <w:rPr>
-                  <w:rFonts w:ascii="Cambria Math" w:hAnsi="Cambria Math"/>
-                </w:rPr>
-                <m:t>0;202</m:t>
-              </m:r>
-            </m:e>
-          </m:d>
-        </m:oMath>
-      </m:oMathPara>
-    </w:p>
-    <w:p>
-      <w:pPr>
-        <w:ind w:firstLineChars="0"/>
-      </w:pPr>
-      <m:oMathPara>
-        <m:oMathParaPr>
-          <m:jc m:val="center"/>
-        </m:oMathParaPr>
-        <m:oMath>
-          <m:r>
-            <w:rPr>
-              <w:rFonts w:ascii="Cambria Math" w:hAnsi="Cambria Math"/>
-            </w:rPr>
-            <m:t>C=[2, 1]</m:t>
-          </m:r>
-        </m:oMath>
-      </m:oMathPara>
-    </w:p>
-    <w:p>
-      <w:pPr>
-        <w:ind w:firstLineChars="0"/>
-      </w:pPr>
-      <m:oMathPara>
-        <m:oMathParaPr>
-          <m:jc m:val="center"/>
-        </m:oMathParaPr>
-        <m:oMath>
-          <m:r>
-            <w:rPr>
-              <w:rFonts w:ascii="Cambria Math" w:hAnsi="Cambria Math"/>
-            </w:rPr>
-            <m:t>D=0</m:t>
-          </m:r>
-        </m:oMath>
-      </m:oMathPara>
-    </w:p>
-    <w:p>
-      <w:pPr>
-        <w:ind w:firstLineChars="0"/>
-      </w:pPr>
-    </w:p>
-    <w:p>
-      <w:pPr>
-        <w:ind w:firstLineChars="0"/>
-      </w:pPr>
-    </w:p>
-    <w:p>
-      <w:pPr>
-        <w:adjustRightInd w:val="0"/>
-        <w:snapToGrid w:val="0"/>
-        <w:spacing w:beforeLines="50" w:before="156" w:afterLines="50" w:after="156" w:line="288" w:lineRule="auto"/>
-        <w:ind w:firstLine="420"/>
-        <w:rPr>
-          <w:rFonts w:ascii="宋体" w:hAnsi="宋体" w:cs="宋体"/>
-          <w:kern w:val="0"/>
-          <w:szCs w:val="21"/>
-        </w:rPr>
-      </w:pPr>
-    </w:p>
-    <w:p>
-      <w:pPr>
-        <w:adjustRightInd w:val="0"/>
-        <w:snapToGrid w:val="0"/>
-        <w:spacing w:beforeLines="50" w:before="156" w:afterLines="50" w:after="156" w:line="288" w:lineRule="auto"/>
-        <w:ind w:firstLine="420"/>
-        <w:rPr>
-          <w:rFonts w:ascii="宋体" w:hAnsi="宋体" w:cs="宋体"/>
-          <w:kern w:val="0"/>
-          <w:szCs w:val="21"/>
-        </w:rPr>
-      </w:pPr>
-    </w:p>
-    <w:p>
-      <w:pPr>
-        <w:adjustRightInd w:val="0"/>
-        <w:snapToGrid w:val="0"/>
-        <w:spacing w:beforeLines="50" w:before="156" w:afterLines="50" w:after="156" w:line="288" w:lineRule="auto"/>
-        <w:ind w:firstLine="420"/>
-        <w:rPr>
-          <w:rFonts w:ascii="宋体" w:hAnsi="宋体" w:cs="宋体"/>
-          <w:kern w:val="0"/>
-          <w:szCs w:val="21"/>
-        </w:rPr>
-      </w:pPr>
+        <w:jc w:val="center"/>
+        <w:rPr>
+          <w:rFonts w:hint="eastAsia"/>
+          <w:color w:val="808080"/>
+        </w:rPr>
+      </w:pPr>
+      <m:oMath>
+        <m:r>
+          <w:rPr>
+            <w:rFonts w:ascii="Cambria Math" w:hAnsi="Cambria Math"/>
+          </w:rPr>
+          <m:t>A=</m:t>
+        </m:r>
+        <m:d>
+          <m:dPr>
+            <m:begChr m:val="["/>
+            <m:endChr m:val="]"/>
+            <m:ctrlPr>
+              <w:rPr>
+                <w:rFonts w:ascii="Cambria Math" w:hAnsi="Cambria Math"/>
+                <w:i/>
+              </w:rPr>
+            </m:ctrlPr>
+          </m:dPr>
+          <m:e>
+            <m:r>
+              <w:rPr>
+                <w:rFonts w:ascii="Cambria Math" w:hAnsi="Cambria Math"/>
+              </w:rPr>
+              <m:t>0, 1; -404, -4</m:t>
+            </m:r>
+          </m:e>
+        </m:d>
+      </m:oMath>
+      <w:r>
+        <w:t xml:space="preserve">,     </w:t>
+      </w:r>
+      <m:oMath>
+        <m:r>
+          <w:rPr>
+            <w:rFonts w:ascii="Cambria Math" w:hAnsi="Cambria Math"/>
+          </w:rPr>
+          <m:t>B=</m:t>
+        </m:r>
+        <m:d>
+          <m:dPr>
+            <m:begChr m:val="["/>
+            <m:endChr m:val="]"/>
+            <m:ctrlPr>
+              <w:rPr>
+                <w:rFonts w:ascii="Cambria Math" w:hAnsi="Cambria Math"/>
+                <w:i/>
+              </w:rPr>
+            </m:ctrlPr>
+          </m:dPr>
+          <m:e>
+            <m:r>
+              <w:rPr>
+                <w:rFonts w:ascii="Cambria Math" w:hAnsi="Cambria Math"/>
+              </w:rPr>
+              <m:t>0;202</m:t>
+            </m:r>
+          </m:e>
+        </m:d>
+      </m:oMath>
+      <w:r>
+        <w:rPr>
+          <w:rFonts w:hint="eastAsia"/>
+        </w:rPr>
+        <w:t>,</w:t>
+      </w:r>
+      <w:r>
+        <w:t xml:space="preserve">      </w:t>
+      </w:r>
+      <m:oMath>
+        <m:r>
+          <w:rPr>
+            <w:rFonts w:ascii="Cambria Math" w:hAnsi="Cambria Math"/>
+          </w:rPr>
+          <m:t>C=[2,1]</m:t>
+        </m:r>
+      </m:oMath>
+      <w:r>
+        <w:rPr>
+          <w:rFonts w:hint="eastAsia"/>
+        </w:rPr>
+        <w:t>,</w:t>
+      </w:r>
+      <w:r>
+        <w:t xml:space="preserve">      </w:t>
+      </w:r>
+      <m:oMath>
+        <m:r>
+          <w:rPr>
+            <w:rFonts w:ascii="Cambria Math" w:hAnsi="Cambria Math"/>
+          </w:rPr>
+          <m:t>D=0</m:t>
+        </m:r>
+      </m:oMath>
     </w:p>
     <w:p>
       <w:pPr>
@@ -5315,19 +5150,8 @@
           <w:sz w:val="24"/>
           <w:szCs w:val="24"/>
         </w:rPr>
-        <w:t>龙格-</w:t>
-      </w:r>
-      <w:proofErr w:type="gramStart"/>
-      <w:r>
-        <w:rPr>
-          <w:rFonts w:ascii="黑体" w:hAnsi="黑体" w:cs="黑体" w:hint="eastAsia"/>
-          <w:b w:val="0"/>
-          <w:sz w:val="24"/>
-          <w:szCs w:val="24"/>
-        </w:rPr>
-        <w:t>库塔法</w:t>
-      </w:r>
-      <w:proofErr w:type="gramEnd"/>
+        <w:t>龙格-库塔法</w:t>
+      </w:r>
     </w:p>
     <w:p>
       <w:pPr>
@@ -5394,7 +5218,6 @@
         </w:rPr>
         <w:t>-</w:t>
       </w:r>
-      <w:proofErr w:type="gramStart"/>
       <w:r>
         <w:rPr>
           <w:kern w:val="0"/>
@@ -5402,7 +5225,6 @@
         </w:rPr>
         <w:t>库塔法</w:t>
       </w:r>
-      <w:proofErr w:type="gramEnd"/>
       <w:r>
         <w:rPr>
           <w:rFonts w:hint="eastAsia"/>
@@ -5465,7 +5287,6 @@
         </w:rPr>
         <w:t>-</w:t>
       </w:r>
-      <w:proofErr w:type="gramStart"/>
       <w:r>
         <w:rPr>
           <w:kern w:val="0"/>
@@ -5473,7 +5294,6 @@
         </w:rPr>
         <w:t>库塔法</w:t>
       </w:r>
-      <w:proofErr w:type="gramEnd"/>
       <w:r>
         <w:rPr>
           <w:rFonts w:hint="eastAsia"/>
@@ -5571,21 +5391,12 @@
         </w:rPr>
         <w:t>-</w:t>
       </w:r>
-      <w:proofErr w:type="gramStart"/>
-      <w:r>
-        <w:rPr>
-          <w:kern w:val="0"/>
-          <w:szCs w:val="21"/>
-        </w:rPr>
-        <w:t>库塔法</w:t>
-      </w:r>
-      <w:proofErr w:type="gramEnd"/>
-      <w:r>
-        <w:rPr>
-          <w:kern w:val="0"/>
-          <w:szCs w:val="21"/>
-        </w:rPr>
-        <w:t>求其零状态响应的数值解。</w:t>
+      <w:r>
+        <w:rPr>
+          <w:kern w:val="0"/>
+          <w:szCs w:val="21"/>
+        </w:rPr>
+        <w:t>库塔法求其零状态响应的数值解。</w:t>
       </w:r>
     </w:p>
     <w:p>
@@ -6777,11 +6588,11 @@
           <w:szCs w:val="21"/>
         </w:rPr>
         <w:object w:dxaOrig="1839" w:dyaOrig="339" w14:anchorId="7AAE8E38">
-          <v:shape id="对象 35" o:spid="_x0000_i1026" type="#_x0000_t75" style="width:83.05pt;height:15.5pt;mso-position-horizontal-relative:page;mso-position-vertical-relative:page" o:ole="">
+          <v:shape id="对象 35" o:spid="_x0000_i1026" type="#_x0000_t75" style="width:82.9pt;height:15.4pt;mso-position-horizontal-relative:page;mso-position-vertical-relative:page" o:ole="">
             <v:fill o:detectmouseclick="t"/>
             <v:imagedata r:id="rId25" o:title=""/>
           </v:shape>
-          <o:OLEObject Type="Embed" ProgID="Equation.KSEE3" ShapeID="对象 35" DrawAspect="Content" ObjectID="_1679987350" r:id="rId26">
+          <o:OLEObject Type="Embed" ProgID="Equation.KSEE3" ShapeID="对象 35" DrawAspect="Content" ObjectID="_1681452911" r:id="rId26">
             <o:FieldCodes>\* MERGEFORMAT</o:FieldCodes>
           </o:OLEObject>
         </w:object>
@@ -6872,11 +6683,11 @@
           <w:szCs w:val="21"/>
         </w:rPr>
         <w:object w:dxaOrig="3899" w:dyaOrig="339" w14:anchorId="1592ED83">
-          <v:shape id="对象 36" o:spid="_x0000_i1027" type="#_x0000_t75" style="width:175.45pt;height:15.5pt;mso-position-horizontal-relative:page;mso-position-vertical-relative:page" o:ole="">
+          <v:shape id="对象 36" o:spid="_x0000_i1027" type="#_x0000_t75" style="width:175.5pt;height:15.4pt;mso-position-horizontal-relative:page;mso-position-vertical-relative:page" o:ole="">
             <v:fill o:detectmouseclick="t"/>
             <v:imagedata r:id="rId27" o:title=""/>
           </v:shape>
-          <o:OLEObject Type="Embed" ProgID="Equation.KSEE3" ShapeID="对象 36" DrawAspect="Content" ObjectID="_1679987351" r:id="rId28">
+          <o:OLEObject Type="Embed" ProgID="Equation.KSEE3" ShapeID="对象 36" DrawAspect="Content" ObjectID="_1681452912" r:id="rId28">
             <o:FieldCodes>\* MERGEFORMAT</o:FieldCodes>
           </o:OLEObject>
         </w:object>
@@ -7358,7 +7169,6 @@
         <w:spacing w:beforeLines="50" w:before="156" w:afterLines="50" w:after="156" w:line="288" w:lineRule="auto"/>
         <w:ind w:firstLine="420"/>
         <w:rPr>
-          <w:rFonts w:hint="eastAsia"/>
           <w:kern w:val="0"/>
           <w:szCs w:val="21"/>
         </w:rPr>
@@ -7566,6 +7376,1047 @@
           <w:szCs w:val="21"/>
         </w:rPr>
       </w:pPr>
+      <m:oMathPara>
+        <m:oMath>
+          <m:sSup>
+            <m:sSupPr>
+              <m:ctrlPr>
+                <w:rPr>
+                  <w:rFonts w:ascii="Cambria Math" w:hAnsi="Cambria Math"/>
+                  <w:i/>
+                  <w:kern w:val="0"/>
+                  <w:szCs w:val="21"/>
+                </w:rPr>
+              </m:ctrlPr>
+            </m:sSupPr>
+            <m:e>
+              <m:r>
+                <w:rPr>
+                  <w:rFonts w:ascii="Cambria Math" w:hAnsi="Cambria Math"/>
+                  <w:kern w:val="0"/>
+                  <w:szCs w:val="21"/>
+                </w:rPr>
+                <m:t>y</m:t>
+              </m:r>
+            </m:e>
+            <m:sup>
+              <m:r>
+                <w:rPr>
+                  <w:rFonts w:ascii="Cambria Math" w:hAnsi="Cambria Math"/>
+                  <w:kern w:val="0"/>
+                  <w:szCs w:val="21"/>
+                </w:rPr>
+                <m:t>'</m:t>
+              </m:r>
+            </m:sup>
+          </m:sSup>
+          <m:d>
+            <m:dPr>
+              <m:ctrlPr>
+                <w:rPr>
+                  <w:rFonts w:ascii="Cambria Math" w:hAnsi="Cambria Math"/>
+                  <w:i/>
+                  <w:kern w:val="0"/>
+                  <w:szCs w:val="21"/>
+                </w:rPr>
+              </m:ctrlPr>
+            </m:dPr>
+            <m:e>
+              <m:r>
+                <w:rPr>
+                  <w:rFonts w:ascii="Cambria Math" w:hAnsi="Cambria Math"/>
+                  <w:kern w:val="0"/>
+                  <w:szCs w:val="21"/>
+                </w:rPr>
+                <m:t>t</m:t>
+              </m:r>
+            </m:e>
+          </m:d>
+          <m:r>
+            <w:rPr>
+              <w:rFonts w:ascii="Cambria Math" w:hAnsi="Cambria Math"/>
+              <w:kern w:val="0"/>
+              <w:szCs w:val="21"/>
+            </w:rPr>
+            <m:t>=</m:t>
+          </m:r>
+          <m:f>
+            <m:fPr>
+              <m:ctrlPr>
+                <w:rPr>
+                  <w:rFonts w:ascii="Cambria Math" w:hAnsi="Cambria Math"/>
+                  <w:kern w:val="0"/>
+                  <w:szCs w:val="21"/>
+                </w:rPr>
+              </m:ctrlPr>
+            </m:fPr>
+            <m:num>
+              <m:r>
+                <w:rPr>
+                  <w:rFonts w:ascii="Cambria Math" w:hAnsi="Cambria Math"/>
+                  <w:kern w:val="0"/>
+                  <w:szCs w:val="21"/>
+                </w:rPr>
+                <m:t>5cos</m:t>
+              </m:r>
+              <m:d>
+                <m:dPr>
+                  <m:ctrlPr>
+                    <w:rPr>
+                      <w:rFonts w:ascii="Cambria Math" w:hAnsi="Cambria Math"/>
+                      <w:i/>
+                      <w:kern w:val="0"/>
+                      <w:szCs w:val="21"/>
+                    </w:rPr>
+                  </m:ctrlPr>
+                </m:dPr>
+                <m:e>
+                  <m:r>
+                    <w:rPr>
+                      <w:rFonts w:ascii="Cambria Math" w:hAnsi="Cambria Math"/>
+                      <w:kern w:val="0"/>
+                      <w:szCs w:val="21"/>
+                    </w:rPr>
+                    <m:t>20</m:t>
+                  </m:r>
+                  <m:r>
+                    <m:rPr>
+                      <m:sty m:val="p"/>
+                    </m:rPr>
+                    <w:rPr>
+                      <w:rFonts w:ascii="Cambria Math" w:hAnsi="Cambria Math"/>
+                      <w:kern w:val="0"/>
+                      <w:szCs w:val="21"/>
+                    </w:rPr>
+                    <m:t>π</m:t>
+                  </m:r>
+                  <m:r>
+                    <w:rPr>
+                      <w:rFonts w:ascii="Cambria Math" w:hAnsi="Cambria Math"/>
+                      <w:kern w:val="0"/>
+                      <w:szCs w:val="21"/>
+                    </w:rPr>
+                    <m:t>t</m:t>
+                  </m:r>
+                </m:e>
+              </m:d>
+              <m:r>
+                <w:rPr>
+                  <w:rFonts w:ascii="Cambria Math" w:hAnsi="Cambria Math"/>
+                  <w:kern w:val="0"/>
+                  <w:szCs w:val="21"/>
+                </w:rPr>
+                <m:t>+5cos</m:t>
+              </m:r>
+              <m:d>
+                <m:dPr>
+                  <m:ctrlPr>
+                    <w:rPr>
+                      <w:rFonts w:ascii="Cambria Math" w:hAnsi="Cambria Math"/>
+                      <w:i/>
+                      <w:kern w:val="0"/>
+                      <w:szCs w:val="21"/>
+                    </w:rPr>
+                  </m:ctrlPr>
+                </m:dPr>
+                <m:e>
+                  <m:r>
+                    <w:rPr>
+                      <w:rFonts w:ascii="Cambria Math" w:hAnsi="Cambria Math"/>
+                      <w:kern w:val="0"/>
+                      <w:szCs w:val="21"/>
+                    </w:rPr>
+                    <m:t>200</m:t>
+                  </m:r>
+                  <m:r>
+                    <m:rPr>
+                      <m:sty m:val="p"/>
+                    </m:rPr>
+                    <w:rPr>
+                      <w:rFonts w:ascii="Cambria Math" w:hAnsi="Cambria Math"/>
+                      <w:kern w:val="0"/>
+                      <w:szCs w:val="21"/>
+                    </w:rPr>
+                    <m:t>π</m:t>
+                  </m:r>
+                  <m:r>
+                    <w:rPr>
+                      <w:rFonts w:ascii="Cambria Math" w:hAnsi="Cambria Math"/>
+                      <w:kern w:val="0"/>
+                      <w:szCs w:val="21"/>
+                    </w:rPr>
+                    <m:t>t</m:t>
+                  </m:r>
+                </m:e>
+              </m:d>
+              <m:r>
+                <w:rPr>
+                  <w:rFonts w:ascii="Cambria Math" w:hAnsi="Cambria Math"/>
+                  <w:kern w:val="0"/>
+                  <w:szCs w:val="21"/>
+                </w:rPr>
+                <m:t>-y</m:t>
+              </m:r>
+              <m:d>
+                <m:dPr>
+                  <m:ctrlPr>
+                    <w:rPr>
+                      <w:rFonts w:ascii="Cambria Math" w:hAnsi="Cambria Math"/>
+                      <w:i/>
+                      <w:kern w:val="0"/>
+                      <w:szCs w:val="21"/>
+                    </w:rPr>
+                  </m:ctrlPr>
+                </m:dPr>
+                <m:e>
+                  <m:r>
+                    <w:rPr>
+                      <w:rFonts w:ascii="Cambria Math" w:hAnsi="Cambria Math"/>
+                      <w:kern w:val="0"/>
+                      <w:szCs w:val="21"/>
+                    </w:rPr>
+                    <m:t>t</m:t>
+                  </m:r>
+                </m:e>
+              </m:d>
+              <m:ctrlPr>
+                <w:rPr>
+                  <w:rFonts w:ascii="Cambria Math" w:hAnsi="Cambria Math"/>
+                  <w:i/>
+                  <w:kern w:val="0"/>
+                  <w:szCs w:val="21"/>
+                </w:rPr>
+              </m:ctrlPr>
+            </m:num>
+            <m:den>
+              <m:r>
+                <w:rPr>
+                  <w:rFonts w:ascii="Cambria Math" w:hAnsi="Cambria Math"/>
+                  <w:kern w:val="0"/>
+                  <w:szCs w:val="21"/>
+                </w:rPr>
+                <m:t>RC</m:t>
+              </m:r>
+              <m:ctrlPr>
+                <w:rPr>
+                  <w:rFonts w:ascii="Cambria Math" w:hAnsi="Cambria Math"/>
+                  <w:i/>
+                  <w:kern w:val="0"/>
+                  <w:szCs w:val="21"/>
+                </w:rPr>
+              </m:ctrlPr>
+            </m:den>
+          </m:f>
+        </m:oMath>
+      </m:oMathPara>
+    </w:p>
+    <w:p>
+      <w:pPr>
+        <w:adjustRightInd w:val="0"/>
+        <w:snapToGrid w:val="0"/>
+        <w:ind w:firstLine="420"/>
+        <w:rPr>
+          <w:rFonts w:ascii="宋体" w:hAnsi="宋体" w:cs="宋体"/>
+          <w:kern w:val="0"/>
+          <w:szCs w:val="21"/>
+        </w:rPr>
+      </w:pPr>
+      <w:r>
+        <w:rPr>
+          <w:rFonts w:ascii="宋体" w:hAnsi="宋体" w:cs="宋体" w:hint="eastAsia"/>
+          <w:kern w:val="0"/>
+          <w:szCs w:val="21"/>
+        </w:rPr>
+        <w:t>2、分析并确定仿真步长。</w:t>
+      </w:r>
+    </w:p>
+    <w:p>
+      <w:pPr>
+        <w:adjustRightInd w:val="0"/>
+        <w:snapToGrid w:val="0"/>
+        <w:ind w:firstLine="420"/>
+        <w:rPr>
+          <w:rFonts w:ascii="宋体" w:hAnsi="宋体" w:cs="宋体" w:hint="eastAsia"/>
+          <w:kern w:val="0"/>
+          <w:szCs w:val="21"/>
+        </w:rPr>
+      </w:pPr>
+    </w:p>
+    <w:p>
+      <w:pPr>
+        <w:adjustRightInd w:val="0"/>
+        <w:snapToGrid w:val="0"/>
+        <w:ind w:firstLine="420"/>
+        <w:rPr>
+          <w:rFonts w:ascii="宋体" w:hAnsi="宋体" w:cs="宋体"/>
+          <w:kern w:val="0"/>
+          <w:szCs w:val="21"/>
+        </w:rPr>
+      </w:pPr>
+      <w:r>
+        <w:rPr>
+          <w:rFonts w:ascii="宋体" w:hAnsi="宋体" w:cs="宋体" w:hint="eastAsia"/>
+          <w:kern w:val="0"/>
+          <w:szCs w:val="21"/>
+        </w:rPr>
+        <w:t>信号的最高频率为</w:t>
+      </w:r>
+      <m:oMath>
+        <m:r>
+          <w:rPr>
+            <w:rFonts w:ascii="Cambria Math" w:hAnsi="Cambria Math" w:cs="宋体"/>
+            <w:kern w:val="0"/>
+            <w:szCs w:val="21"/>
+          </w:rPr>
+          <m:t>100Hz</m:t>
+        </m:r>
+      </m:oMath>
+      <w:r>
+        <w:rPr>
+          <w:rFonts w:ascii="宋体" w:hAnsi="宋体" w:cs="宋体" w:hint="eastAsia"/>
+          <w:kern w:val="0"/>
+          <w:szCs w:val="21"/>
+        </w:rPr>
+        <w:t>，根据奈奎斯特采样定律</w:t>
+      </w:r>
+      <m:oMath>
+        <m:sSub>
+          <m:sSubPr>
+            <m:ctrlPr>
+              <w:rPr>
+                <w:rFonts w:ascii="Cambria Math" w:hAnsi="Cambria Math" w:cs="宋体"/>
+                <w:i/>
+                <w:kern w:val="0"/>
+                <w:szCs w:val="21"/>
+              </w:rPr>
+            </m:ctrlPr>
+          </m:sSubPr>
+          <m:e>
+            <m:r>
+              <w:rPr>
+                <w:rFonts w:ascii="Cambria Math" w:hAnsi="Cambria Math" w:cs="宋体"/>
+                <w:kern w:val="0"/>
+                <w:szCs w:val="21"/>
+              </w:rPr>
+              <m:t>f</m:t>
+            </m:r>
+          </m:e>
+          <m:sub>
+            <m:r>
+              <w:rPr>
+                <w:rFonts w:ascii="Cambria Math" w:hAnsi="Cambria Math" w:cs="宋体"/>
+                <w:kern w:val="0"/>
+                <w:szCs w:val="21"/>
+              </w:rPr>
+              <m:t>s</m:t>
+            </m:r>
+          </m:sub>
+        </m:sSub>
+        <m:r>
+          <w:rPr>
+            <w:rFonts w:ascii="Cambria Math" w:hAnsi="Cambria Math" w:cs="宋体"/>
+            <w:kern w:val="0"/>
+            <w:szCs w:val="21"/>
+          </w:rPr>
+          <m:t>=2</m:t>
+        </m:r>
+        <m:sSub>
+          <m:sSubPr>
+            <m:ctrlPr>
+              <w:rPr>
+                <w:rFonts w:ascii="Cambria Math" w:hAnsi="Cambria Math" w:cs="宋体"/>
+                <w:i/>
+                <w:kern w:val="0"/>
+                <w:szCs w:val="21"/>
+              </w:rPr>
+            </m:ctrlPr>
+          </m:sSubPr>
+          <m:e>
+            <m:r>
+              <w:rPr>
+                <w:rFonts w:ascii="Cambria Math" w:hAnsi="Cambria Math" w:cs="宋体"/>
+                <w:kern w:val="0"/>
+                <w:szCs w:val="21"/>
+              </w:rPr>
+              <m:t>f</m:t>
+            </m:r>
+          </m:e>
+          <m:sub>
+            <m:r>
+              <w:rPr>
+                <w:rFonts w:ascii="Cambria Math" w:hAnsi="Cambria Math" w:cs="宋体"/>
+                <w:kern w:val="0"/>
+                <w:szCs w:val="21"/>
+              </w:rPr>
+              <m:t>H</m:t>
+            </m:r>
+          </m:sub>
+        </m:sSub>
+      </m:oMath>
+      <w:r>
+        <w:rPr>
+          <w:rFonts w:ascii="宋体" w:hAnsi="宋体" w:cs="宋体" w:hint="eastAsia"/>
+          <w:kern w:val="0"/>
+          <w:szCs w:val="21"/>
+        </w:rPr>
+        <w:t>，对于正弦波，一般取采样频率为最高频率的10倍左右，因此取</w:t>
+      </w:r>
+      <m:oMath>
+        <m:sSub>
+          <m:sSubPr>
+            <m:ctrlPr>
+              <w:rPr>
+                <w:rFonts w:ascii="Cambria Math" w:hAnsi="Cambria Math" w:cs="宋体"/>
+                <w:i/>
+                <w:kern w:val="0"/>
+                <w:szCs w:val="21"/>
+              </w:rPr>
+            </m:ctrlPr>
+          </m:sSubPr>
+          <m:e>
+            <m:r>
+              <w:rPr>
+                <w:rFonts w:ascii="Cambria Math" w:hAnsi="Cambria Math" w:cs="宋体"/>
+                <w:kern w:val="0"/>
+                <w:szCs w:val="21"/>
+              </w:rPr>
+              <m:t>f</m:t>
+            </m:r>
+          </m:e>
+          <m:sub>
+            <m:r>
+              <w:rPr>
+                <w:rFonts w:ascii="Cambria Math" w:hAnsi="Cambria Math" w:cs="宋体"/>
+                <w:kern w:val="0"/>
+                <w:szCs w:val="21"/>
+              </w:rPr>
+              <m:t>s</m:t>
+            </m:r>
+          </m:sub>
+        </m:sSub>
+        <m:r>
+          <w:rPr>
+            <w:rFonts w:ascii="Cambria Math" w:hAnsi="Cambria Math" w:cs="宋体"/>
+            <w:kern w:val="0"/>
+            <w:szCs w:val="21"/>
+          </w:rPr>
+          <m:t>=1000Hz</m:t>
+        </m:r>
+      </m:oMath>
+      <w:r>
+        <w:rPr>
+          <w:rFonts w:ascii="宋体" w:hAnsi="宋体" w:cs="宋体" w:hint="eastAsia"/>
+          <w:kern w:val="0"/>
+          <w:szCs w:val="21"/>
+        </w:rPr>
+        <w:t>，仿真步长</w:t>
+      </w:r>
+      <m:oMath>
+        <m:r>
+          <w:rPr>
+            <w:rFonts w:ascii="Cambria Math" w:hAnsi="Cambria Math" w:cs="宋体"/>
+            <w:kern w:val="0"/>
+            <w:szCs w:val="21"/>
+          </w:rPr>
+          <m:t>h=</m:t>
+        </m:r>
+        <m:f>
+          <m:fPr>
+            <m:ctrlPr>
+              <w:rPr>
+                <w:rFonts w:ascii="Cambria Math" w:hAnsi="Cambria Math" w:cs="宋体"/>
+                <w:kern w:val="0"/>
+                <w:szCs w:val="21"/>
+              </w:rPr>
+            </m:ctrlPr>
+          </m:fPr>
+          <m:num>
+            <m:r>
+              <w:rPr>
+                <w:rFonts w:ascii="Cambria Math" w:hAnsi="Cambria Math" w:cs="宋体"/>
+                <w:kern w:val="0"/>
+                <w:szCs w:val="21"/>
+              </w:rPr>
+              <m:t>1</m:t>
+            </m:r>
+            <m:ctrlPr>
+              <w:rPr>
+                <w:rFonts w:ascii="Cambria Math" w:hAnsi="Cambria Math" w:cs="宋体"/>
+                <w:i/>
+                <w:kern w:val="0"/>
+                <w:szCs w:val="21"/>
+              </w:rPr>
+            </m:ctrlPr>
+          </m:num>
+          <m:den>
+            <m:r>
+              <w:rPr>
+                <w:rFonts w:ascii="Cambria Math" w:hAnsi="Cambria Math" w:cs="宋体"/>
+                <w:kern w:val="0"/>
+                <w:szCs w:val="21"/>
+              </w:rPr>
+              <m:t>1000</m:t>
+            </m:r>
+            <m:ctrlPr>
+              <w:rPr>
+                <w:rFonts w:ascii="Cambria Math" w:hAnsi="Cambria Math" w:cs="宋体"/>
+                <w:i/>
+                <w:kern w:val="0"/>
+                <w:szCs w:val="21"/>
+              </w:rPr>
+            </m:ctrlPr>
+          </m:den>
+        </m:f>
+        <m:r>
+          <w:rPr>
+            <w:rFonts w:ascii="Cambria Math" w:hAnsi="Cambria Math" w:cs="宋体"/>
+            <w:kern w:val="0"/>
+            <w:szCs w:val="21"/>
+          </w:rPr>
+          <m:t>=</m:t>
+        </m:r>
+        <m:sSup>
+          <m:sSupPr>
+            <m:ctrlPr>
+              <w:rPr>
+                <w:rFonts w:ascii="Cambria Math" w:hAnsi="Cambria Math" w:cs="宋体"/>
+                <w:i/>
+                <w:kern w:val="0"/>
+                <w:szCs w:val="21"/>
+              </w:rPr>
+            </m:ctrlPr>
+          </m:sSupPr>
+          <m:e>
+            <m:r>
+              <w:rPr>
+                <w:rFonts w:ascii="Cambria Math" w:hAnsi="Cambria Math" w:cs="宋体"/>
+                <w:kern w:val="0"/>
+                <w:szCs w:val="21"/>
+              </w:rPr>
+              <m:t>10</m:t>
+            </m:r>
+          </m:e>
+          <m:sup>
+            <m:r>
+              <w:rPr>
+                <w:rFonts w:ascii="Cambria Math" w:hAnsi="Cambria Math" w:cs="宋体"/>
+                <w:kern w:val="0"/>
+                <w:szCs w:val="21"/>
+              </w:rPr>
+              <m:t>-3</m:t>
+            </m:r>
+          </m:sup>
+        </m:sSup>
+        <m:r>
+          <w:rPr>
+            <w:rFonts w:ascii="Cambria Math" w:hAnsi="Cambria Math" w:cs="宋体"/>
+            <w:kern w:val="0"/>
+            <w:szCs w:val="21"/>
+          </w:rPr>
+          <m:t>s</m:t>
+        </m:r>
+      </m:oMath>
+    </w:p>
+    <w:p>
+      <w:pPr>
+        <w:adjustRightInd w:val="0"/>
+        <w:snapToGrid w:val="0"/>
+        <w:ind w:firstLineChars="0" w:firstLine="0"/>
+        <w:rPr>
+          <w:rFonts w:ascii="宋体" w:hAnsi="宋体" w:cs="宋体" w:hint="eastAsia"/>
+          <w:kern w:val="0"/>
+          <w:szCs w:val="21"/>
+        </w:rPr>
+      </w:pPr>
+    </w:p>
+    <w:p>
+      <w:pPr>
+        <w:adjustRightInd w:val="0"/>
+        <w:snapToGrid w:val="0"/>
+        <w:ind w:firstLine="420"/>
+        <w:rPr>
+          <w:rFonts w:ascii="宋体" w:hAnsi="宋体" w:cs="宋体"/>
+          <w:kern w:val="0"/>
+          <w:szCs w:val="21"/>
+        </w:rPr>
+      </w:pPr>
+      <w:r>
+        <w:rPr>
+          <w:rFonts w:ascii="宋体" w:hAnsi="宋体" w:cs="宋体" w:hint="eastAsia"/>
+          <w:kern w:val="0"/>
+          <w:szCs w:val="21"/>
+        </w:rPr>
+        <w:t>3、写出欧拉法递推公式及程序。</w:t>
+      </w:r>
+    </w:p>
+    <w:p>
+      <w:pPr>
+        <w:adjustRightInd w:val="0"/>
+        <w:spacing w:beforeLines="50" w:before="156" w:afterLines="50" w:after="156"/>
+        <w:ind w:firstLine="420"/>
+        <w:rPr>
+          <w:rFonts w:ascii="宋体" w:hAnsi="宋体" w:cs="宋体"/>
+          <w:kern w:val="0"/>
+          <w:szCs w:val="21"/>
+        </w:rPr>
+      </w:pPr>
+    </w:p>
+    <w:p>
+      <w:pPr>
+        <w:adjustRightInd w:val="0"/>
+        <w:spacing w:beforeLines="50" w:before="156" w:afterLines="50" w:after="156"/>
+        <w:ind w:firstLine="420"/>
+        <w:rPr>
+          <w:rFonts w:ascii="宋体" w:hAnsi="宋体" w:cs="宋体"/>
+          <w:kern w:val="0"/>
+          <w:szCs w:val="21"/>
+        </w:rPr>
+      </w:pPr>
+      <w:r>
+        <w:rPr>
+          <w:rFonts w:ascii="宋体" w:hAnsi="宋体" w:cs="宋体" w:hint="eastAsia"/>
+          <w:kern w:val="0"/>
+          <w:szCs w:val="21"/>
+        </w:rPr>
+        <w:t>设</w:t>
+      </w:r>
+      <m:oMath>
+        <m:r>
+          <w:rPr>
+            <w:rFonts w:ascii="Cambria Math" w:hAnsi="Cambria Math" w:cs="宋体"/>
+            <w:kern w:val="0"/>
+            <w:szCs w:val="21"/>
+          </w:rPr>
+          <m:t>y</m:t>
+        </m:r>
+        <m:d>
+          <m:dPr>
+            <m:ctrlPr>
+              <w:rPr>
+                <w:rFonts w:ascii="Cambria Math" w:hAnsi="Cambria Math" w:cs="宋体"/>
+                <w:i/>
+                <w:kern w:val="0"/>
+                <w:szCs w:val="21"/>
+              </w:rPr>
+            </m:ctrlPr>
+          </m:dPr>
+          <m:e>
+            <m:r>
+              <w:rPr>
+                <w:rFonts w:ascii="Cambria Math" w:hAnsi="Cambria Math" w:cs="宋体"/>
+                <w:kern w:val="0"/>
+                <w:szCs w:val="21"/>
+              </w:rPr>
+              <m:t>t</m:t>
+            </m:r>
+          </m:e>
+        </m:d>
+      </m:oMath>
+      <w:r>
+        <w:rPr>
+          <w:rFonts w:ascii="宋体" w:hAnsi="宋体" w:cs="宋体" w:hint="eastAsia"/>
+          <w:kern w:val="0"/>
+          <w:szCs w:val="21"/>
+        </w:rPr>
+        <w:t>导函数</w:t>
+      </w:r>
+      <w:r>
+        <w:rPr>
+          <w:rFonts w:ascii="宋体" w:hAnsi="宋体" w:cs="宋体" w:hint="eastAsia"/>
+          <w:kern w:val="0"/>
+          <w:szCs w:val="21"/>
+        </w:rPr>
+        <w:t>为</w:t>
+      </w:r>
+      <m:oMath>
+        <m:r>
+          <w:rPr>
+            <w:rFonts w:ascii="Cambria Math" w:hAnsi="Cambria Math" w:cs="宋体"/>
+            <w:kern w:val="0"/>
+            <w:szCs w:val="21"/>
+          </w:rPr>
+          <m:t>f</m:t>
+        </m:r>
+        <m:d>
+          <m:dPr>
+            <m:ctrlPr>
+              <w:rPr>
+                <w:rFonts w:ascii="Cambria Math" w:hAnsi="Cambria Math" w:cs="宋体"/>
+                <w:i/>
+                <w:kern w:val="0"/>
+                <w:szCs w:val="21"/>
+              </w:rPr>
+            </m:ctrlPr>
+          </m:dPr>
+          <m:e>
+            <m:r>
+              <w:rPr>
+                <w:rFonts w:ascii="Cambria Math" w:hAnsi="Cambria Math" w:cs="宋体"/>
+                <w:kern w:val="0"/>
+                <w:szCs w:val="21"/>
+              </w:rPr>
+              <m:t>t,y</m:t>
+            </m:r>
+          </m:e>
+        </m:d>
+      </m:oMath>
+      <w:r>
+        <w:rPr>
+          <w:rFonts w:ascii="宋体" w:hAnsi="宋体" w:cs="宋体" w:hint="eastAsia"/>
+          <w:kern w:val="0"/>
+          <w:szCs w:val="21"/>
+        </w:rPr>
+        <w:t>，递推公式可以表示为：</w:t>
+      </w:r>
+    </w:p>
+    <w:p>
+      <w:pPr>
+        <w:adjustRightInd w:val="0"/>
+        <w:spacing w:beforeLines="50" w:before="156" w:afterLines="50" w:after="156"/>
+        <w:ind w:firstLine="420"/>
+        <w:rPr>
+          <w:rFonts w:ascii="宋体" w:hAnsi="宋体" w:cs="宋体"/>
+          <w:kern w:val="0"/>
+          <w:szCs w:val="21"/>
+        </w:rPr>
+      </w:pPr>
+      <m:oMathPara>
+        <m:oMath>
+          <m:sSub>
+            <m:sSubPr>
+              <m:ctrlPr>
+                <w:rPr>
+                  <w:rFonts w:ascii="Cambria Math" w:hAnsi="Cambria Math" w:cs="宋体"/>
+                  <w:i/>
+                  <w:kern w:val="0"/>
+                  <w:szCs w:val="21"/>
+                </w:rPr>
+              </m:ctrlPr>
+            </m:sSubPr>
+            <m:e>
+              <m:r>
+                <w:rPr>
+                  <w:rFonts w:ascii="Cambria Math" w:hAnsi="Cambria Math" w:cs="宋体"/>
+                  <w:kern w:val="0"/>
+                  <w:szCs w:val="21"/>
+                </w:rPr>
+                <m:t>y</m:t>
+              </m:r>
+            </m:e>
+            <m:sub>
+              <m:r>
+                <w:rPr>
+                  <w:rFonts w:ascii="Cambria Math" w:hAnsi="Cambria Math" w:cs="宋体"/>
+                  <w:kern w:val="0"/>
+                  <w:szCs w:val="21"/>
+                </w:rPr>
+                <m:t>k</m:t>
+              </m:r>
+            </m:sub>
+          </m:sSub>
+          <m:r>
+            <w:rPr>
+              <w:rFonts w:ascii="Cambria Math" w:hAnsi="Cambria Math" w:cs="宋体"/>
+              <w:kern w:val="0"/>
+              <w:szCs w:val="21"/>
+            </w:rPr>
+            <m:t>=</m:t>
+          </m:r>
+          <m:sSub>
+            <m:sSubPr>
+              <m:ctrlPr>
+                <w:rPr>
+                  <w:rFonts w:ascii="Cambria Math" w:hAnsi="Cambria Math" w:cs="宋体"/>
+                  <w:i/>
+                  <w:kern w:val="0"/>
+                  <w:szCs w:val="21"/>
+                </w:rPr>
+              </m:ctrlPr>
+            </m:sSubPr>
+            <m:e>
+              <m:r>
+                <w:rPr>
+                  <w:rFonts w:ascii="Cambria Math" w:hAnsi="Cambria Math" w:cs="宋体"/>
+                  <w:kern w:val="0"/>
+                  <w:szCs w:val="21"/>
+                </w:rPr>
+                <m:t>y</m:t>
+              </m:r>
+            </m:e>
+            <m:sub>
+              <m:r>
+                <w:rPr>
+                  <w:rFonts w:ascii="Cambria Math" w:hAnsi="Cambria Math" w:cs="宋体"/>
+                  <w:kern w:val="0"/>
+                  <w:szCs w:val="21"/>
+                </w:rPr>
+                <m:t>k-1</m:t>
+              </m:r>
+            </m:sub>
+          </m:sSub>
+          <m:r>
+            <w:rPr>
+              <w:rFonts w:ascii="Cambria Math" w:hAnsi="Cambria Math" w:cs="宋体"/>
+              <w:kern w:val="0"/>
+              <w:szCs w:val="21"/>
+            </w:rPr>
+            <m:t>+f</m:t>
+          </m:r>
+          <m:d>
+            <m:dPr>
+              <m:ctrlPr>
+                <w:rPr>
+                  <w:rFonts w:ascii="Cambria Math" w:hAnsi="Cambria Math" w:cs="宋体"/>
+                  <w:i/>
+                  <w:kern w:val="0"/>
+                  <w:szCs w:val="21"/>
+                </w:rPr>
+              </m:ctrlPr>
+            </m:dPr>
+            <m:e>
+              <m:sSub>
+                <m:sSubPr>
+                  <m:ctrlPr>
+                    <w:rPr>
+                      <w:rFonts w:ascii="Cambria Math" w:hAnsi="Cambria Math" w:cs="宋体"/>
+                      <w:i/>
+                      <w:kern w:val="0"/>
+                      <w:szCs w:val="21"/>
+                    </w:rPr>
+                  </m:ctrlPr>
+                </m:sSubPr>
+                <m:e>
+                  <m:r>
+                    <w:rPr>
+                      <w:rFonts w:ascii="Cambria Math" w:hAnsi="Cambria Math" w:cs="宋体"/>
+                      <w:kern w:val="0"/>
+                      <w:szCs w:val="21"/>
+                    </w:rPr>
+                    <m:t>t</m:t>
+                  </m:r>
+                </m:e>
+                <m:sub>
+                  <m:r>
+                    <w:rPr>
+                      <w:rFonts w:ascii="Cambria Math" w:hAnsi="Cambria Math" w:cs="宋体"/>
+                      <w:kern w:val="0"/>
+                      <w:szCs w:val="21"/>
+                    </w:rPr>
+                    <m:t>k-1</m:t>
+                  </m:r>
+                </m:sub>
+              </m:sSub>
+              <m:r>
+                <w:rPr>
+                  <w:rFonts w:ascii="Cambria Math" w:hAnsi="Cambria Math" w:cs="宋体"/>
+                  <w:kern w:val="0"/>
+                  <w:szCs w:val="21"/>
+                </w:rPr>
+                <m:t>,</m:t>
+              </m:r>
+              <m:sSub>
+                <m:sSubPr>
+                  <m:ctrlPr>
+                    <w:rPr>
+                      <w:rFonts w:ascii="Cambria Math" w:hAnsi="Cambria Math" w:cs="宋体"/>
+                      <w:i/>
+                      <w:kern w:val="0"/>
+                      <w:szCs w:val="21"/>
+                    </w:rPr>
+                  </m:ctrlPr>
+                </m:sSubPr>
+                <m:e>
+                  <m:r>
+                    <w:rPr>
+                      <w:rFonts w:ascii="Cambria Math" w:hAnsi="Cambria Math" w:cs="宋体"/>
+                      <w:kern w:val="0"/>
+                      <w:szCs w:val="21"/>
+                    </w:rPr>
+                    <m:t>y</m:t>
+                  </m:r>
+                </m:e>
+                <m:sub>
+                  <m:r>
+                    <w:rPr>
+                      <w:rFonts w:ascii="Cambria Math" w:hAnsi="Cambria Math" w:cs="宋体"/>
+                      <w:kern w:val="0"/>
+                      <w:szCs w:val="21"/>
+                    </w:rPr>
+                    <m:t>k-1</m:t>
+                  </m:r>
+                </m:sub>
+              </m:sSub>
+            </m:e>
+          </m:d>
+          <m:r>
+            <m:rPr>
+              <m:sty m:val="p"/>
+            </m:rPr>
+            <w:rPr>
+              <w:rFonts w:ascii="Cambria Math" w:hAnsi="Cambria Math" w:cs="宋体" w:hint="eastAsia"/>
+              <w:kern w:val="0"/>
+              <w:szCs w:val="21"/>
+            </w:rPr>
+            <m:t>×</m:t>
+          </m:r>
+          <m:r>
+            <w:rPr>
+              <w:rFonts w:ascii="Cambria Math" w:hAnsi="Cambria Math" w:cs="宋体"/>
+              <w:kern w:val="0"/>
+              <w:szCs w:val="21"/>
+            </w:rPr>
+            <m:t>h</m:t>
+          </m:r>
+        </m:oMath>
+      </m:oMathPara>
+    </w:p>
+    <w:p>
+      <w:pPr>
+        <w:adjustRightInd w:val="0"/>
+        <w:spacing w:beforeLines="50" w:before="156" w:afterLines="50" w:after="156"/>
+        <w:ind w:firstLine="420"/>
+        <w:rPr>
+          <w:rFonts w:ascii="宋体" w:hAnsi="宋体" w:cs="宋体" w:hint="eastAsia"/>
+          <w:kern w:val="0"/>
+          <w:szCs w:val="21"/>
+        </w:rPr>
+      </w:pPr>
+      <w:r>
+        <w:rPr>
+          <w:rFonts w:ascii="宋体" w:hAnsi="宋体" w:cs="宋体" w:hint="eastAsia"/>
+          <w:kern w:val="0"/>
+          <w:szCs w:val="21"/>
+        </w:rPr>
+        <w:t>程序：</w:t>
+      </w:r>
+    </w:p>
+    <w:p>
+      <w:pPr>
+        <w:adjustRightInd w:val="0"/>
+        <w:spacing w:beforeLines="50" w:before="156" w:afterLines="50" w:after="156"/>
+        <w:ind w:firstLine="420"/>
+        <w:jc w:val="center"/>
+        <w:rPr>
+          <w:noProof/>
+        </w:rPr>
+      </w:pPr>
+    </w:p>
+    <w:p>
+      <w:pPr>
+        <w:adjustRightInd w:val="0"/>
+        <w:spacing w:beforeLines="50" w:before="156" w:afterLines="50" w:after="156"/>
+        <w:ind w:firstLine="420"/>
+        <w:jc w:val="center"/>
+        <w:rPr>
+          <w:noProof/>
+        </w:rPr>
+      </w:pPr>
+    </w:p>
+    <w:p>
+      <w:pPr>
+        <w:adjustRightInd w:val="0"/>
+        <w:spacing w:beforeLines="50" w:before="156" w:afterLines="50" w:after="156"/>
+        <w:ind w:firstLine="420"/>
+        <w:jc w:val="center"/>
+        <w:rPr>
+          <w:noProof/>
+        </w:rPr>
+      </w:pPr>
+    </w:p>
+    <w:p>
+      <w:pPr>
+        <w:adjustRightInd w:val="0"/>
+        <w:spacing w:beforeLines="50" w:before="156" w:afterLines="50" w:after="156"/>
+        <w:ind w:firstLine="420"/>
+        <w:jc w:val="center"/>
+        <w:rPr>
+          <w:noProof/>
+        </w:rPr>
+      </w:pPr>
+    </w:p>
+    <w:p>
+      <w:pPr>
+        <w:adjustRightInd w:val="0"/>
+        <w:spacing w:beforeLines="50" w:before="156" w:afterLines="50" w:after="156"/>
+        <w:ind w:firstLine="420"/>
+        <w:jc w:val="center"/>
+        <w:rPr>
+          <w:noProof/>
+        </w:rPr>
+      </w:pPr>
+    </w:p>
+    <w:p>
+      <w:pPr>
+        <w:adjustRightInd w:val="0"/>
+        <w:spacing w:beforeLines="50" w:before="156" w:afterLines="50" w:after="156"/>
+        <w:ind w:firstLine="420"/>
+        <w:jc w:val="center"/>
+        <w:rPr>
+          <w:rFonts w:ascii="宋体" w:hAnsi="宋体" w:cs="宋体" w:hint="eastAsia"/>
+          <w:kern w:val="0"/>
+          <w:szCs w:val="21"/>
+        </w:rPr>
+      </w:pPr>
+      <w:r>
+        <w:rPr>
+          <w:noProof/>
+        </w:rPr>
+        <w:lastRenderedPageBreak/>
+        <w:drawing>
+          <wp:inline distT="0" distB="0" distL="0" distR="0" wp14:anchorId="7CB5B501" wp14:editId="5DE028B0">
+            <wp:extent cx="4114800" cy="2504437"/>
+            <wp:effectExtent l="0" t="0" r="0" b="0"/>
+            <wp:docPr id="44" name="图片 44"/>
+            <wp:cNvGraphicFramePr>
+              <a:graphicFrameLocks xmlns:a="http://schemas.openxmlformats.org/drawingml/2006/main" noChangeAspect="1"/>
+            </wp:cNvGraphicFramePr>
+            <a:graphic xmlns:a="http://schemas.openxmlformats.org/drawingml/2006/main">
+              <a:graphicData uri="http://schemas.openxmlformats.org/drawingml/2006/picture">
+                <pic:pic xmlns:pic="http://schemas.openxmlformats.org/drawingml/2006/picture">
+                  <pic:nvPicPr>
+                    <pic:cNvPr id="1" name=""/>
+                    <pic:cNvPicPr/>
+                  </pic:nvPicPr>
+                  <pic:blipFill>
+                    <a:blip r:embed="rId29"/>
+                    <a:stretch>
+                      <a:fillRect/>
+                    </a:stretch>
+                  </pic:blipFill>
+                  <pic:spPr>
+                    <a:xfrm>
+                      <a:off x="0" y="0"/>
+                      <a:ext cx="4137147" cy="2518038"/>
+                    </a:xfrm>
+                    <a:prstGeom prst="rect">
+                      <a:avLst/>
+                    </a:prstGeom>
+                  </pic:spPr>
+                </pic:pic>
+              </a:graphicData>
+            </a:graphic>
+          </wp:inline>
+        </w:drawing>
+      </w:r>
+    </w:p>
+    <w:p>
+      <w:pPr>
+        <w:adjustRightInd w:val="0"/>
+        <w:ind w:firstLine="420"/>
+        <w:rPr>
+          <w:rFonts w:ascii="宋体" w:hAnsi="宋体" w:cs="宋体"/>
+          <w:kern w:val="0"/>
+          <w:szCs w:val="21"/>
+        </w:rPr>
+      </w:pPr>
+      <w:r>
+        <w:rPr>
+          <w:rFonts w:ascii="宋体" w:hAnsi="宋体" w:cs="宋体" w:hint="eastAsia"/>
+          <w:kern w:val="0"/>
+          <w:szCs w:val="21"/>
+        </w:rPr>
+        <w:t>4、写出RK2法递推公式及程序。</w:t>
+      </w:r>
     </w:p>
     <w:p>
       <w:pPr>
@@ -7574,11 +8425,111 @@
         <w:spacing w:beforeLines="50" w:before="156" w:afterLines="50" w:after="156" w:line="288" w:lineRule="auto"/>
         <w:ind w:firstLine="420"/>
         <w:rPr>
-          <w:rFonts w:hint="eastAsia"/>
-          <w:kern w:val="0"/>
-          <w:szCs w:val="21"/>
-        </w:rPr>
-      </w:pPr>
+          <w:rFonts w:ascii="宋体" w:hAnsi="宋体" w:cs="宋体"/>
+          <w:kern w:val="0"/>
+          <w:szCs w:val="21"/>
+        </w:rPr>
+      </w:pPr>
+    </w:p>
+    <w:p>
+      <w:pPr>
+        <w:adjustRightInd w:val="0"/>
+        <w:spacing w:beforeLines="50" w:before="156" w:afterLines="50" w:after="156"/>
+        <w:ind w:firstLine="420"/>
+        <w:rPr>
+          <w:rFonts w:ascii="宋体" w:hAnsi="宋体" w:cs="宋体"/>
+          <w:kern w:val="0"/>
+          <w:szCs w:val="21"/>
+        </w:rPr>
+      </w:pPr>
+      <w:r>
+        <w:rPr>
+          <w:rFonts w:ascii="宋体" w:hAnsi="宋体" w:cs="宋体" w:hint="eastAsia"/>
+          <w:kern w:val="0"/>
+          <w:szCs w:val="21"/>
+        </w:rPr>
+        <w:t>设</w:t>
+      </w:r>
+      <m:oMath>
+        <m:r>
+          <w:rPr>
+            <w:rFonts w:ascii="Cambria Math" w:hAnsi="Cambria Math" w:cs="宋体"/>
+            <w:kern w:val="0"/>
+            <w:szCs w:val="21"/>
+          </w:rPr>
+          <m:t>y</m:t>
+        </m:r>
+        <m:d>
+          <m:dPr>
+            <m:ctrlPr>
+              <w:rPr>
+                <w:rFonts w:ascii="Cambria Math" w:hAnsi="Cambria Math" w:cs="宋体"/>
+                <w:i/>
+                <w:kern w:val="0"/>
+                <w:szCs w:val="21"/>
+              </w:rPr>
+            </m:ctrlPr>
+          </m:dPr>
+          <m:e>
+            <m:r>
+              <w:rPr>
+                <w:rFonts w:ascii="Cambria Math" w:hAnsi="Cambria Math" w:cs="宋体"/>
+                <w:kern w:val="0"/>
+                <w:szCs w:val="21"/>
+              </w:rPr>
+              <m:t>t</m:t>
+            </m:r>
+          </m:e>
+        </m:d>
+      </m:oMath>
+      <w:r>
+        <w:rPr>
+          <w:rFonts w:ascii="宋体" w:hAnsi="宋体" w:cs="宋体" w:hint="eastAsia"/>
+          <w:kern w:val="0"/>
+          <w:szCs w:val="21"/>
+        </w:rPr>
+        <w:t>导函数为</w:t>
+      </w:r>
+      <m:oMath>
+        <m:r>
+          <w:rPr>
+            <w:rFonts w:ascii="Cambria Math" w:hAnsi="Cambria Math" w:cs="宋体"/>
+            <w:kern w:val="0"/>
+            <w:szCs w:val="21"/>
+          </w:rPr>
+          <m:t>f</m:t>
+        </m:r>
+        <m:d>
+          <m:dPr>
+            <m:ctrlPr>
+              <w:rPr>
+                <w:rFonts w:ascii="Cambria Math" w:hAnsi="Cambria Math" w:cs="宋体"/>
+                <w:i/>
+                <w:kern w:val="0"/>
+                <w:szCs w:val="21"/>
+              </w:rPr>
+            </m:ctrlPr>
+          </m:dPr>
+          <m:e>
+            <m:r>
+              <w:rPr>
+                <w:rFonts w:ascii="Cambria Math" w:hAnsi="Cambria Math" w:cs="宋体"/>
+                <w:kern w:val="0"/>
+                <w:szCs w:val="21"/>
+              </w:rPr>
+              <m:t>t,y</m:t>
+            </m:r>
+          </m:e>
+        </m:d>
+      </m:oMath>
+      <w:r>
+        <w:rPr>
+          <w:rFonts w:ascii="宋体" w:hAnsi="宋体" w:cs="宋体" w:hint="eastAsia"/>
+          <w:kern w:val="0"/>
+          <w:szCs w:val="21"/>
+        </w:rPr>
+        <w:t>，递推公式可以表示为：</w:t>
+      </w:r>
     </w:p>
     <w:p>
       <w:pPr>
@@ -7587,309 +8538,228 @@
         <w:spacing w:beforeLines="50" w:before="156" w:afterLines="50" w:after="156" w:line="288" w:lineRule="auto"/>
         <w:ind w:firstLine="420"/>
         <w:rPr>
-          <w:kern w:val="0"/>
-          <w:szCs w:val="21"/>
-        </w:rPr>
-      </w:pPr>
-    </w:p>
-    <w:p>
-      <w:pPr>
-        <w:adjustRightInd w:val="0"/>
-        <w:snapToGrid w:val="0"/>
-        <w:ind w:firstLine="420"/>
-        <w:rPr>
           <w:rFonts w:ascii="宋体" w:hAnsi="宋体" w:cs="宋体"/>
           <w:kern w:val="0"/>
           <w:szCs w:val="21"/>
         </w:rPr>
       </w:pPr>
-      <w:r>
-        <w:rPr>
-          <w:rFonts w:ascii="宋体" w:hAnsi="宋体" w:cs="宋体" w:hint="eastAsia"/>
-          <w:kern w:val="0"/>
-          <w:szCs w:val="21"/>
-        </w:rPr>
-        <w:t>2、分析并确定仿真步长。</w:t>
-      </w:r>
-    </w:p>
-    <w:p>
-      <w:pPr>
-        <w:adjustRightInd w:val="0"/>
-        <w:snapToGrid w:val="0"/>
-        <w:ind w:firstLine="420"/>
-        <w:rPr>
-          <w:rFonts w:ascii="宋体" w:hAnsi="宋体" w:cs="宋体"/>
-          <w:kern w:val="0"/>
-          <w:szCs w:val="21"/>
-        </w:rPr>
-      </w:pPr>
-    </w:p>
-    <w:p>
-      <w:pPr>
-        <w:adjustRightInd w:val="0"/>
-        <w:snapToGrid w:val="0"/>
-        <w:ind w:firstLine="420"/>
-        <w:rPr>
-          <w:rFonts w:ascii="宋体" w:hAnsi="宋体" w:cs="宋体"/>
-          <w:kern w:val="0"/>
-          <w:szCs w:val="21"/>
-        </w:rPr>
-      </w:pPr>
-    </w:p>
-    <w:p>
-      <w:pPr>
-        <w:adjustRightInd w:val="0"/>
-        <w:snapToGrid w:val="0"/>
-        <w:ind w:firstLine="420"/>
-        <w:rPr>
-          <w:rFonts w:ascii="宋体" w:hAnsi="宋体" w:cs="宋体"/>
-          <w:kern w:val="0"/>
-          <w:szCs w:val="21"/>
-        </w:rPr>
-      </w:pPr>
-    </w:p>
-    <w:p>
-      <w:pPr>
-        <w:adjustRightInd w:val="0"/>
-        <w:snapToGrid w:val="0"/>
-        <w:ind w:firstLine="420"/>
-        <w:rPr>
-          <w:rFonts w:ascii="宋体" w:hAnsi="宋体" w:cs="宋体"/>
-          <w:kern w:val="0"/>
-          <w:szCs w:val="21"/>
-        </w:rPr>
-      </w:pPr>
-    </w:p>
-    <w:p>
-      <w:pPr>
-        <w:adjustRightInd w:val="0"/>
-        <w:snapToGrid w:val="0"/>
-        <w:ind w:firstLine="420"/>
-        <w:rPr>
-          <w:rFonts w:ascii="宋体" w:hAnsi="宋体" w:cs="宋体"/>
-          <w:kern w:val="0"/>
-          <w:szCs w:val="21"/>
-        </w:rPr>
-      </w:pPr>
-    </w:p>
-    <w:p>
-      <w:pPr>
-        <w:adjustRightInd w:val="0"/>
-        <w:snapToGrid w:val="0"/>
-        <w:ind w:firstLine="420"/>
-        <w:rPr>
-          <w:rFonts w:ascii="宋体" w:hAnsi="宋体" w:cs="宋体"/>
-          <w:kern w:val="0"/>
-          <w:szCs w:val="21"/>
-        </w:rPr>
-      </w:pPr>
-      <w:r>
-        <w:rPr>
-          <w:rFonts w:ascii="宋体" w:hAnsi="宋体" w:cs="宋体" w:hint="eastAsia"/>
-          <w:kern w:val="0"/>
-          <w:szCs w:val="21"/>
-        </w:rPr>
-        <w:t>3、写出欧拉法递推公式及程序。</w:t>
-      </w:r>
-    </w:p>
-    <w:p>
-      <w:pPr>
-        <w:adjustRightInd w:val="0"/>
-        <w:spacing w:beforeLines="50" w:before="156" w:afterLines="50" w:after="156"/>
-        <w:ind w:firstLine="420"/>
-        <w:rPr>
-          <w:rFonts w:ascii="宋体" w:hAnsi="宋体" w:cs="宋体"/>
-          <w:kern w:val="0"/>
-          <w:szCs w:val="21"/>
-        </w:rPr>
-      </w:pPr>
-    </w:p>
-    <w:p>
-      <w:pPr>
-        <w:adjustRightInd w:val="0"/>
-        <w:spacing w:beforeLines="50" w:before="156" w:afterLines="50" w:after="156"/>
-        <w:ind w:firstLine="420"/>
-        <w:rPr>
-          <w:rFonts w:ascii="宋体" w:hAnsi="宋体" w:cs="宋体"/>
-          <w:kern w:val="0"/>
-          <w:szCs w:val="21"/>
-        </w:rPr>
-      </w:pPr>
-    </w:p>
-    <w:p>
-      <w:pPr>
-        <w:adjustRightInd w:val="0"/>
-        <w:spacing w:beforeLines="50" w:before="156" w:afterLines="50" w:after="156"/>
-        <w:ind w:firstLine="420"/>
-        <w:rPr>
-          <w:rFonts w:ascii="宋体" w:hAnsi="宋体" w:cs="宋体"/>
-          <w:kern w:val="0"/>
-          <w:szCs w:val="21"/>
-        </w:rPr>
-      </w:pPr>
-    </w:p>
-    <w:p>
-      <w:pPr>
-        <w:adjustRightInd w:val="0"/>
-        <w:spacing w:beforeLines="50" w:before="156" w:afterLines="50" w:after="156"/>
-        <w:ind w:firstLine="420"/>
-        <w:rPr>
-          <w:rFonts w:ascii="宋体" w:hAnsi="宋体" w:cs="宋体"/>
-          <w:kern w:val="0"/>
-          <w:szCs w:val="21"/>
-        </w:rPr>
-      </w:pPr>
-    </w:p>
-    <w:p>
-      <w:pPr>
-        <w:adjustRightInd w:val="0"/>
-        <w:spacing w:beforeLines="50" w:before="156" w:afterLines="50" w:after="156"/>
-        <w:ind w:firstLine="420"/>
-        <w:rPr>
-          <w:rFonts w:ascii="宋体" w:hAnsi="宋体" w:cs="宋体"/>
-          <w:kern w:val="0"/>
-          <w:szCs w:val="21"/>
-        </w:rPr>
-      </w:pPr>
-    </w:p>
-    <w:p>
-      <w:pPr>
-        <w:adjustRightInd w:val="0"/>
-        <w:spacing w:beforeLines="50" w:before="156" w:afterLines="50" w:after="156"/>
-        <w:ind w:firstLine="420"/>
-        <w:rPr>
-          <w:rFonts w:ascii="宋体" w:hAnsi="宋体" w:cs="宋体"/>
-          <w:kern w:val="0"/>
-          <w:szCs w:val="21"/>
-        </w:rPr>
-      </w:pPr>
-    </w:p>
-    <w:p>
-      <w:pPr>
-        <w:adjustRightInd w:val="0"/>
-        <w:spacing w:beforeLines="50" w:before="156" w:afterLines="50" w:after="156"/>
-        <w:ind w:firstLine="420"/>
-        <w:rPr>
-          <w:rFonts w:ascii="宋体" w:hAnsi="宋体" w:cs="宋体"/>
-          <w:kern w:val="0"/>
-          <w:szCs w:val="21"/>
-        </w:rPr>
-      </w:pPr>
-    </w:p>
-    <w:p>
-      <w:pPr>
-        <w:adjustRightInd w:val="0"/>
-        <w:spacing w:beforeLines="50" w:before="156" w:afterLines="50" w:after="156"/>
-        <w:ind w:firstLine="420"/>
-        <w:rPr>
-          <w:rFonts w:ascii="宋体" w:hAnsi="宋体" w:cs="宋体"/>
-          <w:kern w:val="0"/>
-          <w:szCs w:val="21"/>
-        </w:rPr>
-      </w:pPr>
-    </w:p>
-    <w:p>
-      <w:pPr>
-        <w:adjustRightInd w:val="0"/>
-        <w:spacing w:beforeLines="50" w:before="156" w:afterLines="50" w:after="156"/>
-        <w:ind w:firstLine="420"/>
-        <w:rPr>
-          <w:rFonts w:ascii="宋体" w:hAnsi="宋体" w:cs="宋体"/>
-          <w:kern w:val="0"/>
-          <w:szCs w:val="21"/>
-        </w:rPr>
-      </w:pPr>
-    </w:p>
-    <w:p>
-      <w:pPr>
-        <w:adjustRightInd w:val="0"/>
-        <w:spacing w:beforeLines="50" w:before="156" w:afterLines="50" w:after="156"/>
-        <w:ind w:firstLine="420"/>
-        <w:rPr>
-          <w:rFonts w:ascii="宋体" w:hAnsi="宋体" w:cs="宋体"/>
-          <w:kern w:val="0"/>
-          <w:szCs w:val="21"/>
-        </w:rPr>
-      </w:pPr>
-    </w:p>
-    <w:p>
-      <w:pPr>
-        <w:adjustRightInd w:val="0"/>
-        <w:spacing w:beforeLines="50" w:before="156" w:afterLines="50" w:after="156"/>
-        <w:ind w:firstLine="420"/>
-        <w:rPr>
-          <w:rFonts w:ascii="宋体" w:hAnsi="宋体" w:cs="宋体"/>
-          <w:kern w:val="0"/>
-          <w:szCs w:val="21"/>
-        </w:rPr>
-      </w:pPr>
-    </w:p>
-    <w:p>
-      <w:pPr>
-        <w:adjustRightInd w:val="0"/>
-        <w:spacing w:beforeLines="50" w:before="156" w:afterLines="50" w:after="156"/>
-        <w:ind w:firstLine="420"/>
-        <w:rPr>
-          <w:rFonts w:ascii="宋体" w:hAnsi="宋体" w:cs="宋体"/>
-          <w:kern w:val="0"/>
-          <w:szCs w:val="21"/>
-        </w:rPr>
-      </w:pPr>
-    </w:p>
-    <w:p>
-      <w:pPr>
-        <w:adjustRightInd w:val="0"/>
-        <w:spacing w:beforeLines="50" w:before="156" w:afterLines="50" w:after="156"/>
-        <w:ind w:firstLine="420"/>
-        <w:rPr>
-          <w:rFonts w:ascii="宋体" w:hAnsi="宋体" w:cs="宋体"/>
-          <w:kern w:val="0"/>
-          <w:szCs w:val="21"/>
-        </w:rPr>
-      </w:pPr>
-    </w:p>
-    <w:p>
-      <w:pPr>
-        <w:adjustRightInd w:val="0"/>
-        <w:spacing w:beforeLines="50" w:before="156" w:afterLines="50" w:after="156"/>
-        <w:ind w:firstLine="420"/>
-        <w:rPr>
-          <w:rFonts w:ascii="宋体" w:hAnsi="宋体" w:cs="宋体"/>
-          <w:kern w:val="0"/>
-          <w:szCs w:val="21"/>
-        </w:rPr>
-      </w:pPr>
-    </w:p>
-    <w:p>
-      <w:pPr>
-        <w:adjustRightInd w:val="0"/>
-        <w:spacing w:beforeLines="50" w:before="156" w:afterLines="50" w:after="156"/>
-        <w:ind w:firstLine="420"/>
-        <w:rPr>
-          <w:rFonts w:ascii="宋体" w:hAnsi="宋体" w:cs="宋体"/>
-          <w:kern w:val="0"/>
-          <w:szCs w:val="21"/>
-        </w:rPr>
-      </w:pPr>
-    </w:p>
-    <w:p>
-      <w:pPr>
-        <w:adjustRightInd w:val="0"/>
-        <w:ind w:firstLine="420"/>
-        <w:rPr>
-          <w:rFonts w:ascii="宋体" w:hAnsi="宋体" w:cs="宋体"/>
-          <w:kern w:val="0"/>
-          <w:szCs w:val="21"/>
-        </w:rPr>
-      </w:pPr>
-      <w:r>
-        <w:rPr>
-          <w:rFonts w:ascii="宋体" w:hAnsi="宋体" w:cs="宋体" w:hint="eastAsia"/>
-          <w:kern w:val="0"/>
-          <w:szCs w:val="21"/>
-        </w:rPr>
-        <w:t>4、写出RK2法递推公式及程序。</w:t>
-      </w:r>
+      <m:oMathPara>
+        <m:oMath>
+          <m:sSub>
+            <m:sSubPr>
+              <m:ctrlPr>
+                <w:rPr>
+                  <w:rFonts w:ascii="Cambria Math" w:hAnsi="Cambria Math" w:cs="宋体"/>
+                  <w:i/>
+                  <w:kern w:val="0"/>
+                  <w:szCs w:val="21"/>
+                </w:rPr>
+              </m:ctrlPr>
+            </m:sSubPr>
+            <m:e>
+              <m:r>
+                <w:rPr>
+                  <w:rFonts w:ascii="Cambria Math" w:hAnsi="Cambria Math" w:cs="宋体"/>
+                  <w:kern w:val="0"/>
+                  <w:szCs w:val="21"/>
+                </w:rPr>
+                <m:t>y</m:t>
+              </m:r>
+            </m:e>
+            <m:sub>
+              <m:r>
+                <w:rPr>
+                  <w:rFonts w:ascii="Cambria Math" w:hAnsi="Cambria Math" w:cs="宋体"/>
+                  <w:kern w:val="0"/>
+                  <w:szCs w:val="21"/>
+                </w:rPr>
+                <m:t>k</m:t>
+              </m:r>
+            </m:sub>
+          </m:sSub>
+          <m:r>
+            <w:rPr>
+              <w:rFonts w:ascii="Cambria Math" w:hAnsi="Cambria Math" w:cs="宋体"/>
+              <w:kern w:val="0"/>
+              <w:szCs w:val="21"/>
+            </w:rPr>
+            <m:t>=</m:t>
+          </m:r>
+          <m:sSub>
+            <m:sSubPr>
+              <m:ctrlPr>
+                <w:rPr>
+                  <w:rFonts w:ascii="Cambria Math" w:hAnsi="Cambria Math" w:cs="宋体"/>
+                  <w:i/>
+                  <w:kern w:val="0"/>
+                  <w:szCs w:val="21"/>
+                </w:rPr>
+              </m:ctrlPr>
+            </m:sSubPr>
+            <m:e>
+              <m:r>
+                <w:rPr>
+                  <w:rFonts w:ascii="Cambria Math" w:hAnsi="Cambria Math" w:cs="宋体"/>
+                  <w:kern w:val="0"/>
+                  <w:szCs w:val="21"/>
+                </w:rPr>
+                <m:t>y</m:t>
+              </m:r>
+            </m:e>
+            <m:sub>
+              <m:r>
+                <w:rPr>
+                  <w:rFonts w:ascii="Cambria Math" w:hAnsi="Cambria Math" w:cs="宋体"/>
+                  <w:kern w:val="0"/>
+                  <w:szCs w:val="21"/>
+                </w:rPr>
+                <m:t>k-1</m:t>
+              </m:r>
+            </m:sub>
+          </m:sSub>
+          <m:r>
+            <w:rPr>
+              <w:rFonts w:ascii="Cambria Math" w:hAnsi="Cambria Math" w:cs="宋体"/>
+              <w:kern w:val="0"/>
+              <w:szCs w:val="21"/>
+            </w:rPr>
+            <m:t>+</m:t>
+          </m:r>
+          <m:f>
+            <m:fPr>
+              <m:ctrlPr>
+                <w:rPr>
+                  <w:rFonts w:ascii="Cambria Math" w:hAnsi="Cambria Math" w:cs="宋体"/>
+                  <w:kern w:val="0"/>
+                  <w:szCs w:val="21"/>
+                </w:rPr>
+              </m:ctrlPr>
+            </m:fPr>
+            <m:num>
+              <m:r>
+                <w:rPr>
+                  <w:rFonts w:ascii="Cambria Math" w:hAnsi="Cambria Math" w:cs="宋体"/>
+                  <w:kern w:val="0"/>
+                  <w:szCs w:val="21"/>
+                </w:rPr>
+                <m:t>h</m:t>
+              </m:r>
+              <m:ctrlPr>
+                <w:rPr>
+                  <w:rFonts w:ascii="Cambria Math" w:hAnsi="Cambria Math" w:cs="宋体"/>
+                  <w:i/>
+                  <w:kern w:val="0"/>
+                  <w:szCs w:val="21"/>
+                </w:rPr>
+              </m:ctrlPr>
+            </m:num>
+            <m:den>
+              <m:r>
+                <w:rPr>
+                  <w:rFonts w:ascii="Cambria Math" w:hAnsi="Cambria Math" w:cs="宋体"/>
+                  <w:kern w:val="0"/>
+                  <w:szCs w:val="21"/>
+                </w:rPr>
+                <m:t>2</m:t>
+              </m:r>
+              <m:ctrlPr>
+                <w:rPr>
+                  <w:rFonts w:ascii="Cambria Math" w:hAnsi="Cambria Math" w:cs="宋体"/>
+                  <w:i/>
+                  <w:kern w:val="0"/>
+                  <w:szCs w:val="21"/>
+                </w:rPr>
+              </m:ctrlPr>
+            </m:den>
+          </m:f>
+          <m:d>
+            <m:dPr>
+              <m:ctrlPr>
+                <w:rPr>
+                  <w:rFonts w:ascii="Cambria Math" w:hAnsi="Cambria Math" w:cs="宋体"/>
+                  <w:i/>
+                  <w:kern w:val="0"/>
+                  <w:szCs w:val="21"/>
+                </w:rPr>
+              </m:ctrlPr>
+            </m:dPr>
+            <m:e>
+              <m:sSub>
+                <m:sSubPr>
+                  <m:ctrlPr>
+                    <w:rPr>
+                      <w:rFonts w:ascii="Cambria Math" w:hAnsi="Cambria Math" w:cs="宋体"/>
+                      <w:i/>
+                      <w:kern w:val="0"/>
+                      <w:szCs w:val="21"/>
+                    </w:rPr>
+                  </m:ctrlPr>
+                </m:sSubPr>
+                <m:e>
+                  <m:r>
+                    <w:rPr>
+                      <w:rFonts w:ascii="Cambria Math" w:hAnsi="Cambria Math" w:cs="宋体"/>
+                      <w:kern w:val="0"/>
+                      <w:szCs w:val="21"/>
+                    </w:rPr>
+                    <m:t>k</m:t>
+                  </m:r>
+                </m:e>
+                <m:sub>
+                  <m:r>
+                    <w:rPr>
+                      <w:rFonts w:ascii="Cambria Math" w:hAnsi="Cambria Math" w:cs="宋体"/>
+                      <w:kern w:val="0"/>
+                      <w:szCs w:val="21"/>
+                    </w:rPr>
+                    <m:t>1</m:t>
+                  </m:r>
+                </m:sub>
+              </m:sSub>
+              <m:r>
+                <w:rPr>
+                  <w:rFonts w:ascii="Cambria Math" w:hAnsi="Cambria Math" w:cs="宋体"/>
+                  <w:kern w:val="0"/>
+                  <w:szCs w:val="21"/>
+                </w:rPr>
+                <m:t>+</m:t>
+              </m:r>
+              <m:sSub>
+                <m:sSubPr>
+                  <m:ctrlPr>
+                    <w:rPr>
+                      <w:rFonts w:ascii="Cambria Math" w:hAnsi="Cambria Math" w:cs="宋体"/>
+                      <w:i/>
+                      <w:kern w:val="0"/>
+                      <w:szCs w:val="21"/>
+                    </w:rPr>
+                  </m:ctrlPr>
+                </m:sSubPr>
+                <m:e>
+                  <m:r>
+                    <w:rPr>
+                      <w:rFonts w:ascii="Cambria Math" w:hAnsi="Cambria Math" w:cs="宋体"/>
+                      <w:kern w:val="0"/>
+                      <w:szCs w:val="21"/>
+                    </w:rPr>
+                    <m:t>k</m:t>
+                  </m:r>
+                </m:e>
+                <m:sub>
+                  <m:r>
+                    <w:rPr>
+                      <w:rFonts w:ascii="Cambria Math" w:hAnsi="Cambria Math" w:cs="宋体"/>
+                      <w:kern w:val="0"/>
+                      <w:szCs w:val="21"/>
+                    </w:rPr>
+                    <m:t>2</m:t>
+                  </m:r>
+                </m:sub>
+              </m:sSub>
+            </m:e>
+          </m:d>
+        </m:oMath>
+      </m:oMathPara>
     </w:p>
     <w:p>
       <w:pPr>
@@ -7903,6 +8773,14 @@
           <w:szCs w:val="21"/>
         </w:rPr>
       </w:pPr>
+      <w:r>
+        <w:rPr>
+          <w:rFonts w:ascii="宋体" w:hAnsi="宋体" w:cs="宋体" w:hint="eastAsia"/>
+          <w:kern w:val="0"/>
+          <w:szCs w:val="21"/>
+        </w:rPr>
+        <w:t>其中：</w:t>
+      </w:r>
     </w:p>
     <w:p>
       <w:pPr>
@@ -7916,6 +8794,299 @@
           <w:szCs w:val="21"/>
         </w:rPr>
       </w:pPr>
+      <m:oMathPara>
+        <m:oMath>
+          <m:e>
+            <m:e>
+              <m:sSub>
+                <m:sSubPr>
+                  <m:ctrlPr>
+                    <w:rPr>
+                      <w:rFonts w:ascii="Cambria Math" w:hAnsi="Cambria Math" w:cs="宋体"/>
+                      <w:i/>
+                      <w:kern w:val="0"/>
+                      <w:szCs w:val="21"/>
+                    </w:rPr>
+                  </m:ctrlPr>
+                </m:sSubPr>
+                <m:e>
+                  <m:r>
+                    <w:rPr>
+                      <w:rFonts w:ascii="Cambria Math" w:hAnsi="Cambria Math" w:cs="宋体"/>
+                      <w:kern w:val="0"/>
+                      <w:szCs w:val="21"/>
+                    </w:rPr>
+                    <m:t>k</m:t>
+                  </m:r>
+                </m:e>
+                <m:sub>
+                  <m:r>
+                    <w:rPr>
+                      <w:rFonts w:ascii="Cambria Math" w:hAnsi="Cambria Math" w:cs="宋体"/>
+                      <w:kern w:val="0"/>
+                      <w:szCs w:val="21"/>
+                    </w:rPr>
+                    <m:t>1</m:t>
+                  </m:r>
+                </m:sub>
+              </m:sSub>
+              <m:r>
+                <w:rPr>
+                  <w:rFonts w:ascii="Cambria Math" w:hAnsi="Cambria Math" w:cs="宋体"/>
+                  <w:kern w:val="0"/>
+                  <w:szCs w:val="21"/>
+                </w:rPr>
+                <m:t>=f</m:t>
+              </m:r>
+              <m:d>
+                <m:dPr>
+                  <m:ctrlPr>
+                    <w:rPr>
+                      <w:rFonts w:ascii="Cambria Math" w:hAnsi="Cambria Math" w:cs="宋体"/>
+                      <w:i/>
+                      <w:kern w:val="0"/>
+                      <w:szCs w:val="21"/>
+                    </w:rPr>
+                  </m:ctrlPr>
+                </m:dPr>
+                <m:e>
+                  <m:sSub>
+                    <m:sSubPr>
+                      <m:ctrlPr>
+                        <w:rPr>
+                          <w:rFonts w:ascii="Cambria Math" w:hAnsi="Cambria Math" w:cs="宋体"/>
+                          <w:i/>
+                          <w:kern w:val="0"/>
+                          <w:szCs w:val="21"/>
+                        </w:rPr>
+                      </m:ctrlPr>
+                    </m:sSubPr>
+                    <m:e>
+                      <m:r>
+                        <w:rPr>
+                          <w:rFonts w:ascii="Cambria Math" w:hAnsi="Cambria Math" w:cs="宋体"/>
+                          <w:kern w:val="0"/>
+                          <w:szCs w:val="21"/>
+                        </w:rPr>
+                        <m:t>t</m:t>
+                      </m:r>
+                    </m:e>
+                    <m:sub>
+                      <m:r>
+                        <w:rPr>
+                          <w:rFonts w:ascii="Cambria Math" w:hAnsi="Cambria Math" w:cs="宋体"/>
+                          <w:kern w:val="0"/>
+                          <w:szCs w:val="21"/>
+                        </w:rPr>
+                        <m:t>k-1</m:t>
+                      </m:r>
+                    </m:sub>
+                  </m:sSub>
+                  <m:r>
+                    <w:rPr>
+                      <w:rFonts w:ascii="Cambria Math" w:hAnsi="Cambria Math" w:cs="宋体"/>
+                      <w:kern w:val="0"/>
+                      <w:szCs w:val="21"/>
+                    </w:rPr>
+                    <m:t>,</m:t>
+                  </m:r>
+                  <m:sSub>
+                    <m:sSubPr>
+                      <m:ctrlPr>
+                        <w:rPr>
+                          <w:rFonts w:ascii="Cambria Math" w:hAnsi="Cambria Math" w:cs="宋体"/>
+                          <w:i/>
+                          <w:kern w:val="0"/>
+                          <w:szCs w:val="21"/>
+                        </w:rPr>
+                      </m:ctrlPr>
+                    </m:sSubPr>
+                    <m:e>
+                      <m:r>
+                        <w:rPr>
+                          <w:rFonts w:ascii="Cambria Math" w:hAnsi="Cambria Math" w:cs="宋体"/>
+                          <w:kern w:val="0"/>
+                          <w:szCs w:val="21"/>
+                        </w:rPr>
+                        <m:t>y</m:t>
+                      </m:r>
+                    </m:e>
+                    <m:sub>
+                      <m:r>
+                        <w:rPr>
+                          <w:rFonts w:ascii="Cambria Math" w:hAnsi="Cambria Math" w:cs="宋体"/>
+                          <w:kern w:val="0"/>
+                          <w:szCs w:val="21"/>
+                        </w:rPr>
+                        <m:t>k-1</m:t>
+                      </m:r>
+                    </m:sub>
+                  </m:sSub>
+                </m:e>
+              </m:d>
+              <m:ctrlPr>
+                <w:rPr>
+                  <w:rFonts w:ascii="Cambria Math" w:hAnsi="Cambria Math" w:cs="宋体"/>
+                  <w:i/>
+                  <w:kern w:val="0"/>
+                  <w:szCs w:val="21"/>
+                </w:rPr>
+              </m:ctrlPr>
+            </m:e>
+            <m:sSub>
+              <m:sSubPr>
+                <m:ctrlPr>
+                  <w:rPr>
+                    <w:rFonts w:ascii="Cambria Math" w:hAnsi="Cambria Math" w:cs="宋体"/>
+                    <w:i/>
+                    <w:kern w:val="0"/>
+                    <w:szCs w:val="21"/>
+                  </w:rPr>
+                </m:ctrlPr>
+              </m:sSubPr>
+              <m:e>
+                <m:r>
+                  <w:rPr>
+                    <w:rFonts w:ascii="Cambria Math" w:hAnsi="Cambria Math" w:cs="宋体"/>
+                    <w:kern w:val="0"/>
+                    <w:szCs w:val="21"/>
+                  </w:rPr>
+                  <m:t>k</m:t>
+                </m:r>
+              </m:e>
+              <m:sub>
+                <m:r>
+                  <w:rPr>
+                    <w:rFonts w:ascii="Cambria Math" w:hAnsi="Cambria Math" w:cs="宋体"/>
+                    <w:kern w:val="0"/>
+                    <w:szCs w:val="21"/>
+                  </w:rPr>
+                  <m:t>2</m:t>
+                </m:r>
+              </m:sub>
+            </m:sSub>
+            <m:r>
+              <w:rPr>
+                <w:rFonts w:ascii="Cambria Math" w:hAnsi="Cambria Math" w:cs="宋体"/>
+                <w:kern w:val="0"/>
+                <w:szCs w:val="21"/>
+              </w:rPr>
+              <m:t>=f</m:t>
+            </m:r>
+            <m:d>
+              <m:dPr>
+                <m:ctrlPr>
+                  <w:rPr>
+                    <w:rFonts w:ascii="Cambria Math" w:hAnsi="Cambria Math" w:cs="宋体"/>
+                    <w:i/>
+                    <w:kern w:val="0"/>
+                    <w:szCs w:val="21"/>
+                  </w:rPr>
+                </m:ctrlPr>
+              </m:dPr>
+              <m:e>
+                <m:r>
+                  <w:rPr>
+                    <w:rFonts w:ascii="Cambria Math" w:hAnsi="Cambria Math" w:cs="宋体"/>
+                    <w:kern w:val="0"/>
+                    <w:szCs w:val="21"/>
+                  </w:rPr>
+                  <m:t>tk,</m:t>
+                </m:r>
+                <m:sSub>
+                  <m:sSubPr>
+                    <m:ctrlPr>
+                      <w:rPr>
+                        <w:rFonts w:ascii="Cambria Math" w:hAnsi="Cambria Math" w:cs="宋体"/>
+                        <w:i/>
+                        <w:kern w:val="0"/>
+                        <w:szCs w:val="21"/>
+                      </w:rPr>
+                    </m:ctrlPr>
+                  </m:sSubPr>
+                  <m:e>
+                    <m:r>
+                      <w:rPr>
+                        <w:rFonts w:ascii="Cambria Math" w:hAnsi="Cambria Math" w:cs="宋体"/>
+                        <w:kern w:val="0"/>
+                        <w:szCs w:val="21"/>
+                      </w:rPr>
+                      <m:t>y</m:t>
+                    </m:r>
+                  </m:e>
+                  <m:sub>
+                    <m:r>
+                      <w:rPr>
+                        <w:rFonts w:ascii="Cambria Math" w:hAnsi="Cambria Math" w:cs="宋体"/>
+                        <w:kern w:val="0"/>
+                        <w:szCs w:val="21"/>
+                      </w:rPr>
+                      <m:t>k-1</m:t>
+                    </m:r>
+                  </m:sub>
+                </m:sSub>
+                <m:r>
+                  <w:rPr>
+                    <w:rFonts w:ascii="Cambria Math" w:hAnsi="Cambria Math" w:cs="宋体"/>
+                    <w:kern w:val="0"/>
+                    <w:szCs w:val="21"/>
+                  </w:rPr>
+                  <m:t>+</m:t>
+                </m:r>
+                <m:sSub>
+                  <m:sSubPr>
+                    <m:ctrlPr>
+                      <w:rPr>
+                        <w:rFonts w:ascii="Cambria Math" w:hAnsi="Cambria Math" w:cs="宋体"/>
+                        <w:i/>
+                        <w:kern w:val="0"/>
+                        <w:szCs w:val="21"/>
+                      </w:rPr>
+                    </m:ctrlPr>
+                  </m:sSubPr>
+                  <m:e>
+                    <m:r>
+                      <w:rPr>
+                        <w:rFonts w:ascii="Cambria Math" w:hAnsi="Cambria Math" w:cs="宋体"/>
+                        <w:kern w:val="0"/>
+                        <w:szCs w:val="21"/>
+                      </w:rPr>
+                      <m:t>k</m:t>
+                    </m:r>
+                  </m:e>
+                  <m:sub>
+                    <m:r>
+                      <w:rPr>
+                        <w:rFonts w:ascii="Cambria Math" w:hAnsi="Cambria Math" w:cs="宋体"/>
+                        <w:kern w:val="0"/>
+                        <w:szCs w:val="21"/>
+                      </w:rPr>
+                      <m:t>1</m:t>
+                    </m:r>
+                  </m:sub>
+                </m:sSub>
+                <m:r>
+                  <w:rPr>
+                    <w:rFonts w:ascii="Cambria Math" w:hAnsi="Cambria Math" w:cs="宋体"/>
+                    <w:kern w:val="0"/>
+                    <w:szCs w:val="21"/>
+                  </w:rPr>
+                  <m:t>h</m:t>
+                </m:r>
+              </m:e>
+            </m:d>
+            <m:ctrlPr>
+              <w:r>
+                <w:rPr>
+                  <w:rFonts w:ascii="宋体" w:hAnsi="宋体" w:cs="宋体"/>
+                  <w:kern w:val="0"/>
+                  <w:szCs w:val="21"/>
+                </w:rPr>
+              </w:r>
+            </m:ctrlPr>
+          </m:e>
+        </m:oMath>
+      </m:oMathPara>
     </w:p>
     <w:p>
       <w:pPr>
@@ -7924,7 +9095,8 @@
         <w:spacing w:beforeLines="50" w:before="156" w:afterLines="50" w:after="156" w:line="288" w:lineRule="auto"/>
         <w:ind w:firstLine="420"/>
         <w:rPr>
-          <w:rFonts w:ascii="宋体" w:hAnsi="宋体" w:cs="宋体"/>
+          <w:rFonts w:ascii="宋体" w:hAnsi="宋体" w:cs="宋体" w:hint="eastAsia"/>
+          <w:i/>
           <w:kern w:val="0"/>
           <w:szCs w:val="21"/>
         </w:rPr>
@@ -8115,6 +9287,8 @@
     <w:p>
       <w:pPr>
         <w:adjustRightInd w:val="0"/>
+        <w:snapToGrid w:val="0"/>
+        <w:spacing w:beforeLines="50" w:before="156" w:afterLines="50" w:after="156" w:line="288" w:lineRule="auto"/>
         <w:ind w:firstLine="420"/>
         <w:rPr>
           <w:rFonts w:ascii="宋体" w:hAnsi="宋体" w:cs="宋体"/>
@@ -8122,6 +9296,17 @@
           <w:szCs w:val="21"/>
         </w:rPr>
       </w:pPr>
+    </w:p>
+    <w:p>
+      <w:pPr>
+        <w:adjustRightInd w:val="0"/>
+        <w:ind w:firstLine="420"/>
+        <w:rPr>
+          <w:rFonts w:ascii="宋体" w:hAnsi="宋体" w:cs="宋体"/>
+          <w:kern w:val="0"/>
+          <w:szCs w:val="21"/>
+        </w:rPr>
+      </w:pPr>
       <w:r>
         <w:rPr>
           <w:rFonts w:ascii="宋体" w:hAnsi="宋体" w:cs="宋体" w:hint="eastAsia"/>
@@ -8149,23 +9334,7 @@
           <w:kern w:val="0"/>
           <w:szCs w:val="21"/>
         </w:rPr>
-        <w:t>中</w:t>
-      </w:r>
-      <w:proofErr w:type="gramStart"/>
-      <w:r>
-        <w:rPr>
-          <w:kern w:val="0"/>
-          <w:szCs w:val="21"/>
-        </w:rPr>
-        <w:t>程序的程序的</w:t>
-      </w:r>
-      <w:proofErr w:type="gramEnd"/>
-      <w:r>
-        <w:rPr>
-          <w:kern w:val="0"/>
-          <w:szCs w:val="21"/>
-        </w:rPr>
-        <w:t>运行结果，在同一张图中同时绘制出输入电压</w:t>
+        <w:t>中程序的程序的运行结果，在同一张图中同时绘制出输入电压</w:t>
       </w:r>
       <w:r>
         <w:rPr>
@@ -9799,11 +10968,11 @@
           <w:szCs w:val="21"/>
         </w:rPr>
         <w:object w:dxaOrig="2180" w:dyaOrig="919" w14:anchorId="40AE80A6">
-          <v:shape id="对象 44" o:spid="_x0000_i1028" type="#_x0000_t75" style="width:91.45pt;height:38.5pt;mso-position-horizontal-relative:page;mso-position-vertical-relative:page" o:ole="">
+          <v:shape id="对象 44" o:spid="_x0000_i1028" type="#_x0000_t75" style="width:91.5pt;height:38.65pt;mso-position-horizontal-relative:page;mso-position-vertical-relative:page" o:ole="">
             <v:fill o:detectmouseclick="t"/>
-            <v:imagedata r:id="rId29" o:title=""/>
+            <v:imagedata r:id="rId30" o:title=""/>
           </v:shape>
-          <o:OLEObject Type="Embed" ProgID="Equation.KSEE3" ShapeID="对象 44" DrawAspect="Content" ObjectID="_1679987352" r:id="rId30">
+          <o:OLEObject Type="Embed" ProgID="Equation.KSEE3" ShapeID="对象 44" DrawAspect="Content" ObjectID="_1681452913" r:id="rId31">
             <o:FieldCodes>\* MERGEFORMAT</o:FieldCodes>
           </o:OLEObject>
         </w:object>
@@ -10970,7 +12139,6 @@
         </w:rPr>
         <w:t>x2</w:t>
       </w:r>
-      <w:proofErr w:type="gramStart"/>
       <w:r>
         <w:rPr>
           <w:rFonts w:ascii="Consolas" w:hAnsi="Consolas" w:cs="宋体"/>
@@ -10978,17 +12146,7 @@
           <w:kern w:val="0"/>
           <w:szCs w:val="21"/>
         </w:rPr>
-        <w:t>两个</w:t>
-      </w:r>
-      <w:proofErr w:type="gramEnd"/>
-      <w:r>
-        <w:rPr>
-          <w:rFonts w:ascii="Consolas" w:hAnsi="Consolas" w:cs="宋体"/>
-          <w:color w:val="50A14F"/>
-          <w:kern w:val="0"/>
-          <w:szCs w:val="21"/>
-        </w:rPr>
-        <w:t>连续状态</w:t>
+        <w:t>两个连续状态</w:t>
       </w:r>
     </w:p>
     <w:p>
@@ -11013,7 +12171,6 @@
         </w:rPr>
       </w:pPr>
       <w:proofErr w:type="spellStart"/>
-      <w:proofErr w:type="gramStart"/>
       <w:r>
         <w:rPr>
           <w:rFonts w:ascii="Consolas" w:hAnsi="Consolas" w:cs="宋体"/>
@@ -11024,7 +12181,6 @@
         <w:t>sizes.NumDiscStates</w:t>
       </w:r>
       <w:proofErr w:type="spellEnd"/>
-      <w:proofErr w:type="gramEnd"/>
       <w:r>
         <w:rPr>
           <w:rFonts w:ascii="Consolas" w:hAnsi="Consolas" w:cs="宋体"/>
@@ -11453,7 +12609,6 @@
         </w:rPr>
       </w:pPr>
       <w:proofErr w:type="spellStart"/>
-      <w:proofErr w:type="gramStart"/>
       <w:r>
         <w:rPr>
           <w:rFonts w:ascii="Consolas" w:hAnsi="Consolas" w:cs="宋体"/>
@@ -11464,7 +12619,6 @@
         <w:t>sizes.NumSampleTimes</w:t>
       </w:r>
       <w:proofErr w:type="spellEnd"/>
-      <w:proofErr w:type="gramEnd"/>
       <w:r>
         <w:rPr>
           <w:rFonts w:ascii="Consolas" w:hAnsi="Consolas" w:cs="宋体"/>
@@ -11823,7 +12977,6 @@
         <w:t>(</w:t>
       </w:r>
       <w:proofErr w:type="spellStart"/>
-      <w:proofErr w:type="gramStart"/>
       <w:r>
         <w:rPr>
           <w:rFonts w:ascii="Consolas" w:hAnsi="Consolas" w:cs="宋体"/>
@@ -11831,17 +12984,7 @@
           <w:kern w:val="0"/>
           <w:szCs w:val="21"/>
         </w:rPr>
-        <w:t>t,x</w:t>
-      </w:r>
-      <w:proofErr w:type="gramEnd"/>
-      <w:r>
-        <w:rPr>
-          <w:rFonts w:ascii="Consolas" w:hAnsi="Consolas" w:cs="宋体"/>
-          <w:color w:val="50A14F"/>
-          <w:kern w:val="0"/>
-          <w:szCs w:val="21"/>
-        </w:rPr>
-        <w:t>,u,R,L,C</w:t>
+        <w:t>t,x,u,R,L,C</w:t>
       </w:r>
       <w:proofErr w:type="spellEnd"/>
       <w:r>
@@ -12196,7 +13339,6 @@
         <w:t>(</w:t>
       </w:r>
       <w:proofErr w:type="spellStart"/>
-      <w:proofErr w:type="gramStart"/>
       <w:r>
         <w:rPr>
           <w:rFonts w:ascii="Consolas" w:hAnsi="Consolas" w:cs="宋体"/>
@@ -12204,17 +13346,7 @@
           <w:kern w:val="0"/>
           <w:szCs w:val="21"/>
         </w:rPr>
-        <w:t>t,x</w:t>
-      </w:r>
-      <w:proofErr w:type="gramEnd"/>
-      <w:r>
-        <w:rPr>
-          <w:rFonts w:ascii="Consolas" w:hAnsi="Consolas" w:cs="宋体"/>
-          <w:color w:val="50A14F"/>
-          <w:kern w:val="0"/>
-          <w:szCs w:val="21"/>
-        </w:rPr>
-        <w:t>,u,R,L</w:t>
+        <w:t>t,x,u,R,L</w:t>
       </w:r>
       <w:proofErr w:type="spellEnd"/>
       <w:r>
@@ -12424,7 +13556,7 @@
                     <pic:cNvPicPr/>
                   </pic:nvPicPr>
                   <pic:blipFill>
-                    <a:blip r:embed="rId31"/>
+                    <a:blip r:embed="rId32"/>
                     <a:stretch>
                       <a:fillRect/>
                     </a:stretch>
@@ -13230,10 +14362,10 @@
       </w:pPr>
     </w:p>
     <w:sectPr>
-      <w:headerReference w:type="even" r:id="rId32"/>
-      <w:headerReference w:type="default" r:id="rId33"/>
-      <w:footerReference w:type="even" r:id="rId34"/>
-      <w:footerReference w:type="default" r:id="rId35"/>
+      <w:headerReference w:type="even" r:id="rId33"/>
+      <w:headerReference w:type="default" r:id="rId34"/>
+      <w:footerReference w:type="even" r:id="rId35"/>
+      <w:footerReference w:type="default" r:id="rId36"/>
       <w:pgSz w:w="11850" w:h="16783"/>
       <w:pgMar w:top="1134" w:right="1134" w:bottom="1134" w:left="1134" w:header="851" w:footer="737" w:gutter="0"/>
       <w:pgNumType w:fmt="numberInDash" w:start="1"/>
@@ -13361,14 +14493,12 @@
                             </w:rPr>
                             <w:fldChar w:fldCharType="separate"/>
                           </w:r>
-                          <w:proofErr w:type="gramStart"/>
                           <w:r>
                             <w:rPr>
                               <w:rFonts w:hint="eastAsia"/>
                             </w:rPr>
                             <w:t>一</w:t>
                           </w:r>
-                          <w:proofErr w:type="gramEnd"/>
                           <w:r>
                             <w:rPr>
                               <w:rFonts w:hint="eastAsia"/>
@@ -13542,14 +14672,12 @@
                             </w:rPr>
                             <w:fldChar w:fldCharType="separate"/>
                           </w:r>
-                          <w:proofErr w:type="gramStart"/>
                           <w:r>
                             <w:rPr>
                               <w:rFonts w:hint="eastAsia"/>
                             </w:rPr>
                             <w:t>一</w:t>
                           </w:r>
-                          <w:proofErr w:type="gramEnd"/>
                           <w:r>
                             <w:rPr>
                               <w:rFonts w:hint="eastAsia"/>
@@ -13734,14 +14862,12 @@
                             </w:rPr>
                             <w:fldChar w:fldCharType="separate"/>
                           </w:r>
-                          <w:proofErr w:type="gramStart"/>
                           <w:r>
                             <w:rPr>
                               <w:rFonts w:hint="eastAsia"/>
                             </w:rPr>
                             <w:t>一</w:t>
                           </w:r>
-                          <w:proofErr w:type="gramEnd"/>
                           <w:r>
                             <w:rPr>
                               <w:rFonts w:hint="eastAsia"/>
@@ -13915,14 +15041,12 @@
                             </w:rPr>
                             <w:fldChar w:fldCharType="separate"/>
                           </w:r>
-                          <w:proofErr w:type="gramStart"/>
                           <w:r>
                             <w:rPr>
                               <w:rFonts w:hint="eastAsia"/>
                             </w:rPr>
                             <w:t>一</w:t>
                           </w:r>
-                          <w:proofErr w:type="gramEnd"/>
                           <w:r>
                             <w:rPr>
                               <w:rFonts w:hint="eastAsia"/>
@@ -14286,14 +15410,12 @@
                             </w:rPr>
                             <w:fldChar w:fldCharType="separate"/>
                           </w:r>
-                          <w:proofErr w:type="gramStart"/>
                           <w:r>
                             <w:rPr>
                               <w:rFonts w:hint="eastAsia"/>
                             </w:rPr>
                             <w:t>一</w:t>
                           </w:r>
-                          <w:proofErr w:type="gramEnd"/>
                           <w:r>
                             <w:rPr>
                               <w:rFonts w:hint="eastAsia"/>
@@ -14618,19 +15740,8 @@
         <w:szCs w:val="24"/>
         <w:u w:val="single"/>
       </w:rPr>
-      <w:t>吴国</w:t>
+      <w:t>吴国桐</w:t>
     </w:r>
-    <w:proofErr w:type="gramStart"/>
-    <w:r>
-      <w:rPr>
-        <w:rFonts w:hint="eastAsia"/>
-        <w:sz w:val="24"/>
-        <w:szCs w:val="24"/>
-        <w:u w:val="single"/>
-      </w:rPr>
-      <w:t>桐</w:t>
-    </w:r>
-    <w:proofErr w:type="gramEnd"/>
     <w:r>
       <w:rPr>
         <w:rFonts w:hint="eastAsia"/>
@@ -15191,73 +16302,73 @@
       <w:lvlText w:val="%1."/>
       <w:lvlJc w:val="left"/>
       <w:pPr>
-        <w:ind w:left="780" w:hanging="360"/>
+        <w:ind w:left="1200" w:hanging="360"/>
       </w:pPr>
       <w:rPr>
         <w:rFonts w:hint="default"/>
       </w:rPr>
     </w:lvl>
-    <w:lvl w:ilvl="1" w:tplc="04090019" w:tentative="1">
+    <w:lvl w:ilvl="1" w:tplc="04090019">
       <w:start w:val="1"/>
       <w:numFmt w:val="lowerLetter"/>
       <w:lvlText w:val="%2)"/>
       <w:lvlJc w:val="left"/>
       <w:pPr>
-        <w:ind w:left="1260" w:hanging="420"/>
+        <w:ind w:left="1680" w:hanging="420"/>
       </w:pPr>
     </w:lvl>
-    <w:lvl w:ilvl="2" w:tplc="0409001B" w:tentative="1">
+    <w:lvl w:ilvl="2" w:tplc="0409001B">
       <w:start w:val="1"/>
       <w:numFmt w:val="lowerRoman"/>
       <w:lvlText w:val="%3."/>
       <w:lvlJc w:val="right"/>
       <w:pPr>
-        <w:ind w:left="1680" w:hanging="420"/>
+        <w:ind w:left="2100" w:hanging="420"/>
       </w:pPr>
     </w:lvl>
-    <w:lvl w:ilvl="3" w:tplc="0409000F" w:tentative="1">
+    <w:lvl w:ilvl="3" w:tplc="0409000F">
       <w:start w:val="1"/>
       <w:numFmt w:val="decimal"/>
       <w:lvlText w:val="%4."/>
       <w:lvlJc w:val="left"/>
       <w:pPr>
-        <w:ind w:left="2100" w:hanging="420"/>
+        <w:ind w:left="2520" w:hanging="420"/>
       </w:pPr>
     </w:lvl>
-    <w:lvl w:ilvl="4" w:tplc="04090019" w:tentative="1">
+    <w:lvl w:ilvl="4" w:tplc="04090019">
       <w:start w:val="1"/>
       <w:numFmt w:val="lowerLetter"/>
       <w:lvlText w:val="%5)"/>
       <w:lvlJc w:val="left"/>
       <w:pPr>
-        <w:ind w:left="2520" w:hanging="420"/>
+        <w:ind w:left="2940" w:hanging="420"/>
       </w:pPr>
     </w:lvl>
-    <w:lvl w:ilvl="5" w:tplc="0409001B" w:tentative="1">
+    <w:lvl w:ilvl="5" w:tplc="0409001B">
       <w:start w:val="1"/>
       <w:numFmt w:val="lowerRoman"/>
       <w:lvlText w:val="%6."/>
       <w:lvlJc w:val="right"/>
       <w:pPr>
-        <w:ind w:left="2940" w:hanging="420"/>
+        <w:ind w:left="3360" w:hanging="420"/>
       </w:pPr>
     </w:lvl>
-    <w:lvl w:ilvl="6" w:tplc="0409000F" w:tentative="1">
+    <w:lvl w:ilvl="6" w:tplc="0409000F">
       <w:start w:val="1"/>
       <w:numFmt w:val="decimal"/>
       <w:lvlText w:val="%7."/>
       <w:lvlJc w:val="left"/>
       <w:pPr>
-        <w:ind w:left="3360" w:hanging="420"/>
+        <w:ind w:left="3780" w:hanging="420"/>
       </w:pPr>
     </w:lvl>
-    <w:lvl w:ilvl="7" w:tplc="04090019" w:tentative="1">
+    <w:lvl w:ilvl="7" w:tplc="04090019">
       <w:start w:val="1"/>
       <w:numFmt w:val="lowerLetter"/>
       <w:lvlText w:val="%8)"/>
       <w:lvlJc w:val="left"/>
       <w:pPr>
-        <w:ind w:left="3780" w:hanging="420"/>
+        <w:ind w:left="4200" w:hanging="420"/>
       </w:pPr>
     </w:lvl>
     <w:lvl w:ilvl="8" w:tplc="0409001B" w:tentative="1">
@@ -15266,7 +16377,7 @@
       <w:lvlText w:val="%9."/>
       <w:lvlJc w:val="right"/>
       <w:pPr>
-        <w:ind w:left="4200" w:hanging="420"/>
+        <w:ind w:left="4620" w:hanging="420"/>
       </w:pPr>
     </w:lvl>
   </w:abstractNum>
@@ -16172,6 +17283,7 @@
   <w:style w:type="paragraph" w:default="1" w:styleId="a">
     <w:name w:val="Normal"/>
     <w:qFormat/>
+    <w:rsid w:val="001C568B"/>
     <w:pPr>
       <w:widowControl w:val="0"/>
       <w:ind w:firstLineChars="200" w:firstLine="883"/>

</xml_diff>